<commit_message>
6. İlk unit testimizi yazmak
6. İlk unit testimizi yazmak
</commit_message>
<xml_diff>
--- a/MyNotes.docx
+++ b/MyNotes.docx
@@ -13,21 +13,7 @@
         <w:rPr>
           <w:shd w:val="clear" w:color="auto" w:fill="FFFFFF"/>
         </w:rPr>
-        <w:t>Unit Test Yazma-Asp.Net Core MVC/API(</w:t>
-      </w:r>
-      <w:proofErr w:type="spellStart"/>
-      <w:r>
-        <w:rPr>
-          <w:shd w:val="clear" w:color="auto" w:fill="FFFFFF"/>
-        </w:rPr>
-        <w:t>Sıfırdan</w:t>
-      </w:r>
-      <w:proofErr w:type="spellEnd"/>
-      <w:r>
-        <w:rPr>
-          <w:shd w:val="clear" w:color="auto" w:fill="FFFFFF"/>
-        </w:rPr>
-        <w:t>)</w:t>
+        <w:t>Unit Test Yazma-Asp.Net Core MVC/API(Sıfırdan)</w:t>
       </w:r>
     </w:p>
     <w:p>
@@ -38,38 +24,28 @@
         <w:rPr>
           <w:shd w:val="clear" w:color="auto" w:fill="FFFFFF"/>
         </w:rPr>
-        <w:t xml:space="preserve">Section 1: </w:t>
-      </w:r>
-      <w:proofErr w:type="spellStart"/>
+        <w:t>Section 1: Giriş</w:t>
+      </w:r>
+    </w:p>
+    <w:p>
+      <w:pPr>
+        <w:pStyle w:val="Heading3"/>
+        <w:rPr>
+          <w:shd w:val="clear" w:color="auto" w:fill="FFFFFF"/>
+        </w:rPr>
+      </w:pPr>
+      <w:r>
+        <w:rPr>
+          <w:shd w:val="clear" w:color="auto" w:fill="FFFFFF"/>
+        </w:rPr>
+        <w:t xml:space="preserve">1. </w:t>
+      </w:r>
       <w:r>
         <w:rPr>
           <w:shd w:val="clear" w:color="auto" w:fill="FFFFFF"/>
         </w:rPr>
         <w:t>Giriş</w:t>
       </w:r>
-      <w:proofErr w:type="spellEnd"/>
-    </w:p>
-    <w:p>
-      <w:pPr>
-        <w:pStyle w:val="Heading3"/>
-        <w:rPr>
-          <w:shd w:val="clear" w:color="auto" w:fill="FFFFFF"/>
-        </w:rPr>
-      </w:pPr>
-      <w:r>
-        <w:rPr>
-          <w:shd w:val="clear" w:color="auto" w:fill="FFFFFF"/>
-        </w:rPr>
-        <w:t xml:space="preserve">1. </w:t>
-      </w:r>
-      <w:proofErr w:type="spellStart"/>
-      <w:r>
-        <w:rPr>
-          <w:shd w:val="clear" w:color="auto" w:fill="FFFFFF"/>
-        </w:rPr>
-        <w:t>Giriş</w:t>
-      </w:r>
-      <w:proofErr w:type="spellEnd"/>
     </w:p>
     <w:p>
       <w:r>
@@ -125,21 +101,7 @@
           <w:shd w:val="clear" w:color="auto" w:fill="FFFFFF"/>
         </w:rPr>
         <w:lastRenderedPageBreak/>
-        <w:t xml:space="preserve">Section 2: </w:t>
-      </w:r>
-      <w:proofErr w:type="spellStart"/>
-      <w:r>
-        <w:rPr>
-          <w:shd w:val="clear" w:color="auto" w:fill="FFFFFF"/>
-        </w:rPr>
-        <w:t>Xunit</w:t>
-      </w:r>
-      <w:proofErr w:type="spellEnd"/>
-      <w:r>
-        <w:rPr>
-          <w:shd w:val="clear" w:color="auto" w:fill="FFFFFF"/>
-        </w:rPr>
-        <w:t xml:space="preserve"> Framework</w:t>
+        <w:t>Section 2: Xunit Framework</w:t>
       </w:r>
     </w:p>
     <w:p>
@@ -159,24 +121,8 @@
         <w:rPr>
           <w:shd w:val="clear" w:color="auto" w:fill="FFFFFF"/>
         </w:rPr>
-        <w:t xml:space="preserve">nit Test </w:t>
-      </w:r>
-      <w:proofErr w:type="spellStart"/>
-      <w:proofErr w:type="gramStart"/>
-      <w:r>
-        <w:rPr>
-          <w:shd w:val="clear" w:color="auto" w:fill="FFFFFF"/>
-        </w:rPr>
-        <w:t>nedir</w:t>
-      </w:r>
-      <w:proofErr w:type="spellEnd"/>
-      <w:r>
-        <w:rPr>
-          <w:shd w:val="clear" w:color="auto" w:fill="FFFFFF"/>
-        </w:rPr>
-        <w:t xml:space="preserve"> ?</w:t>
-      </w:r>
-      <w:proofErr w:type="gramEnd"/>
+        <w:t>nit Test nedir ?</w:t>
+      </w:r>
     </w:p>
     <w:p>
       <w:r>
@@ -238,38 +184,8 @@
         <w:rPr>
           <w:shd w:val="clear" w:color="auto" w:fill="FFFFFF"/>
         </w:rPr>
-        <w:t xml:space="preserve">Unit Test </w:t>
-      </w:r>
-      <w:proofErr w:type="spellStart"/>
-      <w:r>
-        <w:rPr>
-          <w:shd w:val="clear" w:color="auto" w:fill="FFFFFF"/>
-        </w:rPr>
-        <w:t>Framework'leri</w:t>
-      </w:r>
-      <w:proofErr w:type="spellEnd"/>
-      <w:r>
-        <w:rPr>
-          <w:shd w:val="clear" w:color="auto" w:fill="FFFFFF"/>
-        </w:rPr>
-        <w:t xml:space="preserve"> </w:t>
-      </w:r>
-      <w:proofErr w:type="spellStart"/>
-      <w:proofErr w:type="gramStart"/>
-      <w:r>
-        <w:rPr>
-          <w:shd w:val="clear" w:color="auto" w:fill="FFFFFF"/>
-        </w:rPr>
-        <w:t>nelerdir</w:t>
-      </w:r>
-      <w:proofErr w:type="spellEnd"/>
-      <w:r>
-        <w:rPr>
-          <w:shd w:val="clear" w:color="auto" w:fill="FFFFFF"/>
-        </w:rPr>
-        <w:t xml:space="preserve"> ?</w:t>
-      </w:r>
-      <w:proofErr w:type="gramEnd"/>
+        <w:t>Unit Test Framework'leri nelerdir ?</w:t>
+      </w:r>
     </w:p>
     <w:p>
       <w:r>
@@ -367,44 +283,8 @@
         <w:rPr>
           <w:shd w:val="clear" w:color="auto" w:fill="FFFFFF"/>
         </w:rPr>
-        <w:t xml:space="preserve">4. </w:t>
-      </w:r>
-      <w:proofErr w:type="spellStart"/>
-      <w:r>
-        <w:rPr>
-          <w:shd w:val="clear" w:color="auto" w:fill="FFFFFF"/>
-        </w:rPr>
-        <w:t>xUnit</w:t>
-      </w:r>
-      <w:proofErr w:type="spellEnd"/>
-      <w:r>
-        <w:rPr>
-          <w:shd w:val="clear" w:color="auto" w:fill="FFFFFF"/>
-        </w:rPr>
-        <w:t xml:space="preserve"> Test </w:t>
-      </w:r>
-      <w:proofErr w:type="spellStart"/>
-      <w:r>
-        <w:rPr>
-          <w:shd w:val="clear" w:color="auto" w:fill="FFFFFF"/>
-        </w:rPr>
-        <w:t>proje</w:t>
-      </w:r>
-      <w:proofErr w:type="spellEnd"/>
-      <w:r>
-        <w:rPr>
-          <w:shd w:val="clear" w:color="auto" w:fill="FFFFFF"/>
-        </w:rPr>
-        <w:t xml:space="preserve"> </w:t>
-      </w:r>
-      <w:proofErr w:type="spellStart"/>
-      <w:r>
-        <w:rPr>
-          <w:shd w:val="clear" w:color="auto" w:fill="FFFFFF"/>
-        </w:rPr>
-        <w:t>oluşturma</w:t>
-      </w:r>
-      <w:proofErr w:type="spellEnd"/>
+        <w:t>4. xUnit Test proje oluşturma</w:t>
+      </w:r>
     </w:p>
     <w:p>
       <w:r>
@@ -460,52 +340,8 @@
           <w:shd w:val="clear" w:color="auto" w:fill="FFFFFF"/>
         </w:rPr>
         <w:lastRenderedPageBreak/>
-        <w:t xml:space="preserve">5. </w:t>
-      </w:r>
-      <w:proofErr w:type="spellStart"/>
-      <w:r>
-        <w:rPr>
-          <w:shd w:val="clear" w:color="auto" w:fill="FFFFFF"/>
-        </w:rPr>
-        <w:t>xUnit</w:t>
-      </w:r>
-      <w:proofErr w:type="spellEnd"/>
-      <w:r>
-        <w:rPr>
-          <w:shd w:val="clear" w:color="auto" w:fill="FFFFFF"/>
-        </w:rPr>
-        <w:t xml:space="preserve"> packages(</w:t>
-      </w:r>
-      <w:proofErr w:type="spellStart"/>
-      <w:r>
-        <w:rPr>
-          <w:shd w:val="clear" w:color="auto" w:fill="FFFFFF"/>
-        </w:rPr>
-        <w:t>paketler</w:t>
-      </w:r>
-      <w:proofErr w:type="spellEnd"/>
-      <w:r>
-        <w:rPr>
-          <w:shd w:val="clear" w:color="auto" w:fill="FFFFFF"/>
-        </w:rPr>
-        <w:t xml:space="preserve">) </w:t>
-      </w:r>
-      <w:proofErr w:type="spellStart"/>
-      <w:proofErr w:type="gramStart"/>
-      <w:r>
-        <w:rPr>
-          <w:shd w:val="clear" w:color="auto" w:fill="FFFFFF"/>
-        </w:rPr>
-        <w:t>nelerdir</w:t>
-      </w:r>
-      <w:proofErr w:type="spellEnd"/>
-      <w:r>
-        <w:rPr>
-          <w:shd w:val="clear" w:color="auto" w:fill="FFFFFF"/>
-        </w:rPr>
-        <w:t xml:space="preserve"> ?</w:t>
-      </w:r>
-      <w:proofErr w:type="gramEnd"/>
+        <w:t>5. xUnit packages(paketler) nelerdir ?</w:t>
+      </w:r>
     </w:p>
     <w:p>
       <w:r>
@@ -560,21 +396,19 @@
         <w:rPr>
           <w:shd w:val="clear" w:color="auto" w:fill="FFFFFF"/>
         </w:rPr>
-        <w:t xml:space="preserve">6. İlk unit </w:t>
-      </w:r>
-      <w:proofErr w:type="spellStart"/>
-      <w:r>
-        <w:rPr>
-          <w:shd w:val="clear" w:color="auto" w:fill="FFFFFF"/>
-        </w:rPr>
-        <w:t>testimizi</w:t>
-      </w:r>
-      <w:proofErr w:type="spellEnd"/>
-      <w:r>
-        <w:rPr>
-          <w:shd w:val="clear" w:color="auto" w:fill="FFFFFF"/>
-        </w:rPr>
-        <w:t xml:space="preserve"> yasmak</w:t>
+        <w:t>6. İlk unit testimizi ya</w:t>
+      </w:r>
+      <w:r>
+        <w:rPr>
+          <w:shd w:val="clear" w:color="auto" w:fill="FFFFFF"/>
+        </w:rPr>
+        <w:t>z</w:t>
+      </w:r>
+      <w:r>
+        <w:rPr>
+          <w:shd w:val="clear" w:color="auto" w:fill="FFFFFF"/>
+        </w:rPr>
+        <w:t>mak</w:t>
       </w:r>
     </w:p>
     <w:p>
@@ -630,30 +464,8 @@
         <w:rPr>
           <w:shd w:val="clear" w:color="auto" w:fill="FFFFFF"/>
         </w:rPr>
-        <w:t xml:space="preserve">Section 3: </w:t>
-      </w:r>
-      <w:proofErr w:type="spellStart"/>
-      <w:r>
-        <w:rPr>
-          <w:shd w:val="clear" w:color="auto" w:fill="FFFFFF"/>
-        </w:rPr>
-        <w:t>xUnit</w:t>
-      </w:r>
-      <w:proofErr w:type="spellEnd"/>
-      <w:r>
-        <w:rPr>
-          <w:shd w:val="clear" w:color="auto" w:fill="FFFFFF"/>
-        </w:rPr>
-        <w:t xml:space="preserve"> Assert </w:t>
-      </w:r>
-      <w:proofErr w:type="spellStart"/>
-      <w:r>
-        <w:rPr>
-          <w:shd w:val="clear" w:color="auto" w:fill="FFFFFF"/>
-        </w:rPr>
-        <w:t>Methodları</w:t>
-      </w:r>
-      <w:proofErr w:type="spellEnd"/>
+        <w:t>Section 3: xUnit Assert Methodları</w:t>
+      </w:r>
     </w:p>
     <w:p>
       <w:pPr>
@@ -666,16 +478,8 @@
         <w:rPr>
           <w:shd w:val="clear" w:color="auto" w:fill="FFFFFF"/>
         </w:rPr>
-        <w:t>7. Contain/</w:t>
-      </w:r>
-      <w:proofErr w:type="spellStart"/>
-      <w:r>
-        <w:rPr>
-          <w:shd w:val="clear" w:color="auto" w:fill="FFFFFF"/>
-        </w:rPr>
-        <w:t>DoesNotContain</w:t>
-      </w:r>
-      <w:proofErr w:type="spellEnd"/>
+        <w:t>7. Contain/DoesNotContain</w:t>
+      </w:r>
     </w:p>
     <w:p/>
     <w:p>
@@ -704,16 +508,8 @@
         <w:rPr>
           <w:shd w:val="clear" w:color="auto" w:fill="FFFFFF"/>
         </w:rPr>
-        <w:t>9. Match/</w:t>
-      </w:r>
-      <w:proofErr w:type="spellStart"/>
-      <w:r>
-        <w:rPr>
-          <w:shd w:val="clear" w:color="auto" w:fill="FFFFFF"/>
-        </w:rPr>
-        <w:t>DoesNotMatch</w:t>
-      </w:r>
-      <w:proofErr w:type="spellEnd"/>
+        <w:t>9. Match/DoesNotMatch</w:t>
+      </w:r>
     </w:p>
     <w:p>
       <w:pPr>
@@ -726,30 +522,8 @@
         <w:rPr>
           <w:shd w:val="clear" w:color="auto" w:fill="FFFFFF"/>
         </w:rPr>
-        <w:t xml:space="preserve">10. </w:t>
-      </w:r>
-      <w:proofErr w:type="spellStart"/>
-      <w:r>
-        <w:rPr>
-          <w:shd w:val="clear" w:color="auto" w:fill="FFFFFF"/>
-        </w:rPr>
-        <w:t>StartsWith</w:t>
-      </w:r>
-      <w:proofErr w:type="spellEnd"/>
-      <w:r>
-        <w:rPr>
-          <w:shd w:val="clear" w:color="auto" w:fill="FFFFFF"/>
-        </w:rPr>
-        <w:t>/</w:t>
-      </w:r>
-      <w:proofErr w:type="spellStart"/>
-      <w:r>
-        <w:rPr>
-          <w:shd w:val="clear" w:color="auto" w:fill="FFFFFF"/>
-        </w:rPr>
-        <w:t>EndsWith</w:t>
-      </w:r>
-      <w:proofErr w:type="spellEnd"/>
+        <w:t>10. StartsWith/EndsWith</w:t>
+      </w:r>
     </w:p>
     <w:p/>
     <w:p/>

</xml_diff>

<commit_message>
21. Mock nedir ?
21. Mock nedir ?
</commit_message>
<xml_diff>
--- a/MyNotes.docx
+++ b/MyNotes.docx
@@ -726,7 +726,29 @@
           <w:szCs w:val="32"/>
           <w:shd w:val="clear" w:color="auto" w:fill="FFFFFF"/>
         </w:rPr>
-        <w:t>yamış</w:t>
+        <w:t>ya</w:t>
+      </w:r>
+      <w:r>
+        <w:rPr>
+          <w:rFonts w:ascii="Georgia" w:hAnsi="Georgia"/>
+          <w:color w:val="292929"/>
+          <w:spacing w:val="-1"/>
+          <w:sz w:val="32"/>
+          <w:szCs w:val="32"/>
+          <w:shd w:val="clear" w:color="auto" w:fill="FFFFFF"/>
+        </w:rPr>
+        <w:t>z</w:t>
+      </w:r>
+      <w:r>
+        <w:rPr>
+          <w:rFonts w:ascii="Georgia" w:hAnsi="Georgia"/>
+          <w:color w:val="292929"/>
+          <w:spacing w:val="-1"/>
+          <w:sz w:val="32"/>
+          <w:szCs w:val="32"/>
+          <w:shd w:val="clear" w:color="auto" w:fill="FFFFFF"/>
+        </w:rPr>
+        <w:t>mış</w:t>
       </w:r>
       <w:proofErr w:type="spellEnd"/>
       <w:r>
@@ -10822,6 +10844,528 @@
       </w:r>
     </w:p>
     <w:p>
+      <w:r>
+        <w:rPr>
+          <w:noProof/>
+        </w:rPr>
+        <w:drawing>
+          <wp:inline distT="0" distB="0" distL="0" distR="0" wp14:anchorId="2BDEFC9C" wp14:editId="09132CCA">
+            <wp:extent cx="5972810" cy="3320415"/>
+            <wp:effectExtent l="0" t="0" r="8890" b="0"/>
+            <wp:docPr id="8" name="Picture 8"/>
+            <wp:cNvGraphicFramePr>
+              <a:graphicFrameLocks xmlns:a="http://schemas.openxmlformats.org/drawingml/2006/main" noChangeAspect="1"/>
+            </wp:cNvGraphicFramePr>
+            <a:graphic xmlns:a="http://schemas.openxmlformats.org/drawingml/2006/main">
+              <a:graphicData uri="http://schemas.openxmlformats.org/drawingml/2006/picture">
+                <pic:pic xmlns:pic="http://schemas.openxmlformats.org/drawingml/2006/picture">
+                  <pic:nvPicPr>
+                    <pic:cNvPr id="1" name=""/>
+                    <pic:cNvPicPr/>
+                  </pic:nvPicPr>
+                  <pic:blipFill>
+                    <a:blip r:embed="rId12"/>
+                    <a:stretch>
+                      <a:fillRect/>
+                    </a:stretch>
+                  </pic:blipFill>
+                  <pic:spPr>
+                    <a:xfrm>
+                      <a:off x="0" y="0"/>
+                      <a:ext cx="5972810" cy="3320415"/>
+                    </a:xfrm>
+                    <a:prstGeom prst="rect">
+                      <a:avLst/>
+                    </a:prstGeom>
+                  </pic:spPr>
+                </pic:pic>
+              </a:graphicData>
+            </a:graphic>
+          </wp:inline>
+        </w:drawing>
+      </w:r>
+    </w:p>
+    <w:p>
+      <w:r>
+        <w:t xml:space="preserve">Fact – </w:t>
+      </w:r>
+      <w:proofErr w:type="spellStart"/>
+      <w:r>
+        <w:t>Parametre</w:t>
+      </w:r>
+      <w:proofErr w:type="spellEnd"/>
+      <w:r>
+        <w:t xml:space="preserve"> </w:t>
+      </w:r>
+      <w:proofErr w:type="spellStart"/>
+      <w:r>
+        <w:t>almaz</w:t>
+      </w:r>
+      <w:proofErr w:type="spellEnd"/>
+    </w:p>
+    <w:p/>
+    <w:p/>
+    <w:p>
+      <w:r>
+        <w:lastRenderedPageBreak/>
+        <w:t xml:space="preserve">Theory – </w:t>
+      </w:r>
+      <w:proofErr w:type="spellStart"/>
+      <w:r>
+        <w:t>Parametre</w:t>
+      </w:r>
+      <w:proofErr w:type="spellEnd"/>
+      <w:r>
+        <w:t xml:space="preserve"> </w:t>
+      </w:r>
+      <w:proofErr w:type="spellStart"/>
+      <w:r>
+        <w:t>alır</w:t>
+      </w:r>
+      <w:proofErr w:type="spellEnd"/>
+      <w:r>
+        <w:t>.</w:t>
+      </w:r>
+    </w:p>
+    <w:p>
+      <w:r>
+        <w:t>[</w:t>
+      </w:r>
+      <w:proofErr w:type="spellStart"/>
+      <w:r>
+        <w:t>InlineData</w:t>
+      </w:r>
+      <w:proofErr w:type="spellEnd"/>
+      <w:r>
+        <w:t>]</w:t>
+      </w:r>
+      <w:r>
+        <w:t>(param-</w:t>
+      </w:r>
+      <w:proofErr w:type="gramStart"/>
+      <w:r>
+        <w:t>1,param</w:t>
+      </w:r>
+      <w:proofErr w:type="gramEnd"/>
+      <w:r>
+        <w:t>-2,param-3)</w:t>
+      </w:r>
+      <w:r>
+        <w:t xml:space="preserve"> </w:t>
+      </w:r>
+      <w:proofErr w:type="spellStart"/>
+      <w:r>
+        <w:t>ile</w:t>
+      </w:r>
+      <w:proofErr w:type="spellEnd"/>
+      <w:r>
+        <w:t xml:space="preserve"> </w:t>
+      </w:r>
+      <w:proofErr w:type="spellStart"/>
+      <w:r>
+        <w:t>birlikte</w:t>
+      </w:r>
+      <w:proofErr w:type="spellEnd"/>
+      <w:r>
+        <w:t xml:space="preserve"> </w:t>
+      </w:r>
+      <w:proofErr w:type="spellStart"/>
+      <w:r>
+        <w:t>kullanılır</w:t>
+      </w:r>
+      <w:proofErr w:type="spellEnd"/>
+      <w:r>
+        <w:t>.</w:t>
+      </w:r>
+    </w:p>
+    <w:p>
+      <w:pPr>
+        <w:autoSpaceDE w:val="0"/>
+        <w:autoSpaceDN w:val="0"/>
+        <w:adjustRightInd w:val="0"/>
+        <w:spacing w:after="0" w:line="240" w:lineRule="auto"/>
+        <w:rPr>
+          <w:rFonts w:ascii="Consolas" w:hAnsi="Consolas" w:cs="Consolas"/>
+          <w:color w:val="000000"/>
+          <w:sz w:val="19"/>
+          <w:szCs w:val="19"/>
+          <w:lang w:val="tr-TR"/>
+        </w:rPr>
+      </w:pPr>
+      <w:r>
+        <w:rPr>
+          <w:rFonts w:ascii="Consolas" w:hAnsi="Consolas" w:cs="Consolas"/>
+          <w:color w:val="000000"/>
+          <w:sz w:val="19"/>
+          <w:szCs w:val="19"/>
+          <w:lang w:val="tr-TR"/>
+        </w:rPr>
+        <w:t>[Theory]</w:t>
+      </w:r>
+    </w:p>
+    <w:p>
+      <w:pPr>
+        <w:autoSpaceDE w:val="0"/>
+        <w:autoSpaceDN w:val="0"/>
+        <w:adjustRightInd w:val="0"/>
+        <w:spacing w:after="0" w:line="240" w:lineRule="auto"/>
+        <w:rPr>
+          <w:rFonts w:ascii="Consolas" w:hAnsi="Consolas" w:cs="Consolas"/>
+          <w:color w:val="000000"/>
+          <w:sz w:val="19"/>
+          <w:szCs w:val="19"/>
+          <w:lang w:val="tr-TR"/>
+        </w:rPr>
+      </w:pPr>
+      <w:r>
+        <w:rPr>
+          <w:rFonts w:ascii="Consolas" w:hAnsi="Consolas" w:cs="Consolas"/>
+          <w:color w:val="000000"/>
+          <w:sz w:val="19"/>
+          <w:szCs w:val="19"/>
+          <w:lang w:val="tr-TR"/>
+        </w:rPr>
+        <w:t>[InlineData(2,5,7)]</w:t>
+      </w:r>
+    </w:p>
+    <w:p>
+      <w:pPr>
+        <w:autoSpaceDE w:val="0"/>
+        <w:autoSpaceDN w:val="0"/>
+        <w:adjustRightInd w:val="0"/>
+        <w:spacing w:after="0" w:line="240" w:lineRule="auto"/>
+        <w:rPr>
+          <w:rFonts w:ascii="Consolas" w:hAnsi="Consolas" w:cs="Consolas"/>
+          <w:color w:val="000000"/>
+          <w:sz w:val="19"/>
+          <w:szCs w:val="19"/>
+          <w:lang w:val="tr-TR"/>
+        </w:rPr>
+      </w:pPr>
+      <w:r>
+        <w:rPr>
+          <w:rFonts w:ascii="Consolas" w:hAnsi="Consolas" w:cs="Consolas"/>
+          <w:color w:val="0000FF"/>
+          <w:sz w:val="19"/>
+          <w:szCs w:val="19"/>
+          <w:lang w:val="tr-TR"/>
+        </w:rPr>
+        <w:t>public</w:t>
+      </w:r>
+      <w:r>
+        <w:rPr>
+          <w:rFonts w:ascii="Consolas" w:hAnsi="Consolas" w:cs="Consolas"/>
+          <w:color w:val="000000"/>
+          <w:sz w:val="19"/>
+          <w:szCs w:val="19"/>
+          <w:lang w:val="tr-TR"/>
+        </w:rPr>
+        <w:t xml:space="preserve"> </w:t>
+      </w:r>
+      <w:r>
+        <w:rPr>
+          <w:rFonts w:ascii="Consolas" w:hAnsi="Consolas" w:cs="Consolas"/>
+          <w:color w:val="0000FF"/>
+          <w:sz w:val="19"/>
+          <w:szCs w:val="19"/>
+          <w:lang w:val="tr-TR"/>
+        </w:rPr>
+        <w:t>void</w:t>
+      </w:r>
+      <w:r>
+        <w:rPr>
+          <w:rFonts w:ascii="Consolas" w:hAnsi="Consolas" w:cs="Consolas"/>
+          <w:color w:val="000000"/>
+          <w:sz w:val="19"/>
+          <w:szCs w:val="19"/>
+          <w:lang w:val="tr-TR"/>
+        </w:rPr>
+        <w:t xml:space="preserve"> AddTest2(</w:t>
+      </w:r>
+      <w:r>
+        <w:rPr>
+          <w:rFonts w:ascii="Consolas" w:hAnsi="Consolas" w:cs="Consolas"/>
+          <w:color w:val="0000FF"/>
+          <w:sz w:val="19"/>
+          <w:szCs w:val="19"/>
+          <w:lang w:val="tr-TR"/>
+        </w:rPr>
+        <w:t>int</w:t>
+      </w:r>
+      <w:r>
+        <w:rPr>
+          <w:rFonts w:ascii="Consolas" w:hAnsi="Consolas" w:cs="Consolas"/>
+          <w:color w:val="000000"/>
+          <w:sz w:val="19"/>
+          <w:szCs w:val="19"/>
+          <w:lang w:val="tr-TR"/>
+        </w:rPr>
+        <w:t xml:space="preserve"> a, </w:t>
+      </w:r>
+      <w:r>
+        <w:rPr>
+          <w:rFonts w:ascii="Consolas" w:hAnsi="Consolas" w:cs="Consolas"/>
+          <w:color w:val="0000FF"/>
+          <w:sz w:val="19"/>
+          <w:szCs w:val="19"/>
+          <w:lang w:val="tr-TR"/>
+        </w:rPr>
+        <w:t>int</w:t>
+      </w:r>
+      <w:r>
+        <w:rPr>
+          <w:rFonts w:ascii="Consolas" w:hAnsi="Consolas" w:cs="Consolas"/>
+          <w:color w:val="000000"/>
+          <w:sz w:val="19"/>
+          <w:szCs w:val="19"/>
+          <w:lang w:val="tr-TR"/>
+        </w:rPr>
+        <w:t xml:space="preserve"> b, </w:t>
+      </w:r>
+      <w:r>
+        <w:rPr>
+          <w:rFonts w:ascii="Consolas" w:hAnsi="Consolas" w:cs="Consolas"/>
+          <w:color w:val="0000FF"/>
+          <w:sz w:val="19"/>
+          <w:szCs w:val="19"/>
+          <w:lang w:val="tr-TR"/>
+        </w:rPr>
+        <w:t>int</w:t>
+      </w:r>
+      <w:r>
+        <w:rPr>
+          <w:rFonts w:ascii="Consolas" w:hAnsi="Consolas" w:cs="Consolas"/>
+          <w:color w:val="000000"/>
+          <w:sz w:val="19"/>
+          <w:szCs w:val="19"/>
+          <w:lang w:val="tr-TR"/>
+        </w:rPr>
+        <w:t xml:space="preserve"> expectedTotal)</w:t>
+      </w:r>
+    </w:p>
+    <w:p>
+      <w:pPr>
+        <w:autoSpaceDE w:val="0"/>
+        <w:autoSpaceDN w:val="0"/>
+        <w:adjustRightInd w:val="0"/>
+        <w:spacing w:after="0" w:line="240" w:lineRule="auto"/>
+        <w:rPr>
+          <w:rFonts w:ascii="Consolas" w:hAnsi="Consolas" w:cs="Consolas"/>
+          <w:color w:val="000000"/>
+          <w:sz w:val="19"/>
+          <w:szCs w:val="19"/>
+          <w:lang w:val="tr-TR"/>
+        </w:rPr>
+      </w:pPr>
+      <w:r>
+        <w:rPr>
+          <w:rFonts w:ascii="Consolas" w:hAnsi="Consolas" w:cs="Consolas"/>
+          <w:color w:val="000000"/>
+          <w:sz w:val="19"/>
+          <w:szCs w:val="19"/>
+          <w:lang w:val="tr-TR"/>
+        </w:rPr>
+        <w:t>{</w:t>
+      </w:r>
+    </w:p>
+    <w:p>
+      <w:pPr>
+        <w:autoSpaceDE w:val="0"/>
+        <w:autoSpaceDN w:val="0"/>
+        <w:adjustRightInd w:val="0"/>
+        <w:spacing w:after="0" w:line="240" w:lineRule="auto"/>
+        <w:ind w:firstLine="720"/>
+        <w:rPr>
+          <w:rFonts w:ascii="Consolas" w:hAnsi="Consolas" w:cs="Consolas"/>
+          <w:color w:val="000000"/>
+          <w:sz w:val="19"/>
+          <w:szCs w:val="19"/>
+          <w:lang w:val="tr-TR"/>
+        </w:rPr>
+      </w:pPr>
+      <w:r>
+        <w:rPr>
+          <w:rFonts w:ascii="Consolas" w:hAnsi="Consolas" w:cs="Consolas"/>
+          <w:color w:val="0000FF"/>
+          <w:sz w:val="19"/>
+          <w:szCs w:val="19"/>
+          <w:lang w:val="tr-TR"/>
+        </w:rPr>
+        <w:t>var</w:t>
+      </w:r>
+      <w:r>
+        <w:rPr>
+          <w:rFonts w:ascii="Consolas" w:hAnsi="Consolas" w:cs="Consolas"/>
+          <w:color w:val="000000"/>
+          <w:sz w:val="19"/>
+          <w:szCs w:val="19"/>
+          <w:lang w:val="tr-TR"/>
+        </w:rPr>
+        <w:t xml:space="preserve"> calculator = </w:t>
+      </w:r>
+      <w:r>
+        <w:rPr>
+          <w:rFonts w:ascii="Consolas" w:hAnsi="Consolas" w:cs="Consolas"/>
+          <w:color w:val="0000FF"/>
+          <w:sz w:val="19"/>
+          <w:szCs w:val="19"/>
+          <w:lang w:val="tr-TR"/>
+        </w:rPr>
+        <w:t>new</w:t>
+      </w:r>
+      <w:r>
+        <w:rPr>
+          <w:rFonts w:ascii="Consolas" w:hAnsi="Consolas" w:cs="Consolas"/>
+          <w:color w:val="000000"/>
+          <w:sz w:val="19"/>
+          <w:szCs w:val="19"/>
+          <w:lang w:val="tr-TR"/>
+        </w:rPr>
+        <w:t xml:space="preserve"> Calculator();</w:t>
+      </w:r>
+    </w:p>
+    <w:p>
+      <w:pPr>
+        <w:autoSpaceDE w:val="0"/>
+        <w:autoSpaceDN w:val="0"/>
+        <w:adjustRightInd w:val="0"/>
+        <w:spacing w:after="0" w:line="240" w:lineRule="auto"/>
+        <w:rPr>
+          <w:rFonts w:ascii="Consolas" w:hAnsi="Consolas" w:cs="Consolas"/>
+          <w:color w:val="000000"/>
+          <w:sz w:val="19"/>
+          <w:szCs w:val="19"/>
+          <w:lang w:val="tr-TR"/>
+        </w:rPr>
+      </w:pPr>
+    </w:p>
+    <w:p>
+      <w:pPr>
+        <w:autoSpaceDE w:val="0"/>
+        <w:autoSpaceDN w:val="0"/>
+        <w:adjustRightInd w:val="0"/>
+        <w:spacing w:after="0" w:line="240" w:lineRule="auto"/>
+        <w:rPr>
+          <w:rFonts w:ascii="Consolas" w:hAnsi="Consolas" w:cs="Consolas"/>
+          <w:color w:val="000000"/>
+          <w:sz w:val="19"/>
+          <w:szCs w:val="19"/>
+          <w:lang w:val="tr-TR"/>
+        </w:rPr>
+      </w:pPr>
+      <w:r>
+        <w:rPr>
+          <w:rFonts w:ascii="Consolas" w:hAnsi="Consolas" w:cs="Consolas"/>
+          <w:color w:val="000000"/>
+          <w:sz w:val="19"/>
+          <w:szCs w:val="19"/>
+          <w:lang w:val="tr-TR"/>
+        </w:rPr>
+        <w:t xml:space="preserve">       </w:t>
+      </w:r>
+      <w:r>
+        <w:rPr>
+          <w:rFonts w:ascii="Consolas" w:hAnsi="Consolas" w:cs="Consolas"/>
+          <w:color w:val="0000FF"/>
+          <w:sz w:val="19"/>
+          <w:szCs w:val="19"/>
+          <w:lang w:val="tr-TR"/>
+        </w:rPr>
+        <w:t>var</w:t>
+      </w:r>
+      <w:r>
+        <w:rPr>
+          <w:rFonts w:ascii="Consolas" w:hAnsi="Consolas" w:cs="Consolas"/>
+          <w:color w:val="000000"/>
+          <w:sz w:val="19"/>
+          <w:szCs w:val="19"/>
+          <w:lang w:val="tr-TR"/>
+        </w:rPr>
+        <w:t xml:space="preserve"> actualTotal = calculator.Add(a, b);</w:t>
+      </w:r>
+    </w:p>
+    <w:p>
+      <w:pPr>
+        <w:autoSpaceDE w:val="0"/>
+        <w:autoSpaceDN w:val="0"/>
+        <w:adjustRightInd w:val="0"/>
+        <w:spacing w:after="0" w:line="240" w:lineRule="auto"/>
+        <w:rPr>
+          <w:rFonts w:ascii="Consolas" w:hAnsi="Consolas" w:cs="Consolas"/>
+          <w:color w:val="000000"/>
+          <w:sz w:val="19"/>
+          <w:szCs w:val="19"/>
+          <w:lang w:val="tr-TR"/>
+        </w:rPr>
+      </w:pPr>
+    </w:p>
+    <w:p>
+      <w:pPr>
+        <w:autoSpaceDE w:val="0"/>
+        <w:autoSpaceDN w:val="0"/>
+        <w:adjustRightInd w:val="0"/>
+        <w:spacing w:after="0" w:line="240" w:lineRule="auto"/>
+        <w:rPr>
+          <w:rFonts w:ascii="Consolas" w:hAnsi="Consolas" w:cs="Consolas"/>
+          <w:color w:val="000000"/>
+          <w:sz w:val="19"/>
+          <w:szCs w:val="19"/>
+          <w:lang w:val="tr-TR"/>
+        </w:rPr>
+      </w:pPr>
+      <w:r>
+        <w:rPr>
+          <w:rFonts w:ascii="Consolas" w:hAnsi="Consolas" w:cs="Consolas"/>
+          <w:color w:val="000000"/>
+          <w:sz w:val="19"/>
+          <w:szCs w:val="19"/>
+          <w:lang w:val="tr-TR"/>
+        </w:rPr>
+        <w:t xml:space="preserve">       Assert.Equal&lt;</w:t>
+      </w:r>
+      <w:r>
+        <w:rPr>
+          <w:rFonts w:ascii="Consolas" w:hAnsi="Consolas" w:cs="Consolas"/>
+          <w:color w:val="0000FF"/>
+          <w:sz w:val="19"/>
+          <w:szCs w:val="19"/>
+          <w:lang w:val="tr-TR"/>
+        </w:rPr>
+        <w:t>int</w:t>
+      </w:r>
+      <w:r>
+        <w:rPr>
+          <w:rFonts w:ascii="Consolas" w:hAnsi="Consolas" w:cs="Consolas"/>
+          <w:color w:val="000000"/>
+          <w:sz w:val="19"/>
+          <w:szCs w:val="19"/>
+          <w:lang w:val="tr-TR"/>
+        </w:rPr>
+        <w:t>&gt;(actualTotal, expectedTotal);</w:t>
+      </w:r>
+    </w:p>
+    <w:p>
+      <w:pPr>
+        <w:rPr>
+          <w:rFonts w:ascii="Consolas" w:hAnsi="Consolas" w:cs="Consolas"/>
+          <w:color w:val="000000"/>
+          <w:sz w:val="19"/>
+          <w:szCs w:val="19"/>
+          <w:lang w:val="tr-TR"/>
+        </w:rPr>
+      </w:pPr>
+      <w:r>
+        <w:rPr>
+          <w:rFonts w:ascii="Consolas" w:hAnsi="Consolas" w:cs="Consolas"/>
+          <w:color w:val="000000"/>
+          <w:sz w:val="19"/>
+          <w:szCs w:val="19"/>
+          <w:lang w:val="tr-TR"/>
+        </w:rPr>
+        <w:t>}</w:t>
+      </w:r>
+    </w:p>
+    <w:p>
       <w:pPr>
         <w:pStyle w:val="Heading3"/>
         <w:rPr>
@@ -10858,6 +11402,1326 @@
       <w:proofErr w:type="spellEnd"/>
     </w:p>
     <w:p>
+      <w:r>
+        <w:rPr>
+          <w:noProof/>
+        </w:rPr>
+        <w:drawing>
+          <wp:inline distT="0" distB="0" distL="0" distR="0" wp14:anchorId="23451B7F" wp14:editId="75CDBDEF">
+            <wp:extent cx="5972810" cy="2129155"/>
+            <wp:effectExtent l="0" t="0" r="8890" b="4445"/>
+            <wp:docPr id="9" name="Picture 9"/>
+            <wp:cNvGraphicFramePr>
+              <a:graphicFrameLocks xmlns:a="http://schemas.openxmlformats.org/drawingml/2006/main" noChangeAspect="1"/>
+            </wp:cNvGraphicFramePr>
+            <a:graphic xmlns:a="http://schemas.openxmlformats.org/drawingml/2006/main">
+              <a:graphicData uri="http://schemas.openxmlformats.org/drawingml/2006/picture">
+                <pic:pic xmlns:pic="http://schemas.openxmlformats.org/drawingml/2006/picture">
+                  <pic:nvPicPr>
+                    <pic:cNvPr id="1" name=""/>
+                    <pic:cNvPicPr/>
+                  </pic:nvPicPr>
+                  <pic:blipFill>
+                    <a:blip r:embed="rId13"/>
+                    <a:stretch>
+                      <a:fillRect/>
+                    </a:stretch>
+                  </pic:blipFill>
+                  <pic:spPr>
+                    <a:xfrm>
+                      <a:off x="0" y="0"/>
+                      <a:ext cx="5972810" cy="2129155"/>
+                    </a:xfrm>
+                    <a:prstGeom prst="rect">
+                      <a:avLst/>
+                    </a:prstGeom>
+                  </pic:spPr>
+                </pic:pic>
+              </a:graphicData>
+            </a:graphic>
+          </wp:inline>
+        </w:drawing>
+      </w:r>
+    </w:p>
+    <w:p>
+      <w:pPr>
+        <w:autoSpaceDE w:val="0"/>
+        <w:autoSpaceDN w:val="0"/>
+        <w:adjustRightInd w:val="0"/>
+        <w:spacing w:after="0" w:line="240" w:lineRule="auto"/>
+        <w:rPr>
+          <w:rFonts w:ascii="Consolas" w:hAnsi="Consolas" w:cs="Consolas"/>
+          <w:color w:val="0000FF"/>
+          <w:sz w:val="19"/>
+          <w:szCs w:val="19"/>
+          <w:lang w:val="tr-TR"/>
+        </w:rPr>
+      </w:pPr>
+      <w:r>
+        <w:rPr>
+          <w:rFonts w:ascii="Consolas" w:hAnsi="Consolas" w:cs="Consolas"/>
+          <w:color w:val="0000FF"/>
+          <w:sz w:val="19"/>
+          <w:szCs w:val="19"/>
+          <w:lang w:val="tr-TR"/>
+        </w:rPr>
+        <w:t>Test class’ında kullanaçağımız nesneleri her metod için new ‘lemek doğru değil.</w:t>
+      </w:r>
+    </w:p>
+    <w:p>
+      <w:pPr>
+        <w:autoSpaceDE w:val="0"/>
+        <w:autoSpaceDN w:val="0"/>
+        <w:adjustRightInd w:val="0"/>
+        <w:spacing w:after="0" w:line="240" w:lineRule="auto"/>
+        <w:rPr>
+          <w:rFonts w:ascii="Consolas" w:hAnsi="Consolas" w:cs="Consolas"/>
+          <w:color w:val="0000FF"/>
+          <w:sz w:val="19"/>
+          <w:szCs w:val="19"/>
+          <w:lang w:val="tr-TR"/>
+        </w:rPr>
+      </w:pPr>
+      <w:r>
+        <w:rPr>
+          <w:rFonts w:ascii="Consolas" w:hAnsi="Consolas" w:cs="Consolas"/>
+          <w:color w:val="0000FF"/>
+          <w:sz w:val="19"/>
+          <w:szCs w:val="19"/>
+          <w:lang w:val="tr-TR"/>
+        </w:rPr>
+        <w:t xml:space="preserve">Constructor ‘ında bir kere new ‘lemek yeterli. Önceden aşağıdaki her method içerisinde Calculator() nesnesi new ‘lniyordu. Bunu test class’ında bir kez yapmak daha doğru.    </w:t>
+      </w:r>
+    </w:p>
+    <w:p>
+      <w:pPr>
+        <w:autoSpaceDE w:val="0"/>
+        <w:autoSpaceDN w:val="0"/>
+        <w:adjustRightInd w:val="0"/>
+        <w:spacing w:after="0" w:line="240" w:lineRule="auto"/>
+        <w:rPr>
+          <w:rFonts w:ascii="Consolas" w:hAnsi="Consolas" w:cs="Consolas"/>
+          <w:color w:val="0000FF"/>
+          <w:sz w:val="19"/>
+          <w:szCs w:val="19"/>
+          <w:lang w:val="tr-TR"/>
+        </w:rPr>
+      </w:pPr>
+    </w:p>
+    <w:p>
+      <w:pPr>
+        <w:autoSpaceDE w:val="0"/>
+        <w:autoSpaceDN w:val="0"/>
+        <w:adjustRightInd w:val="0"/>
+        <w:spacing w:after="0" w:line="240" w:lineRule="auto"/>
+        <w:rPr>
+          <w:rFonts w:ascii="Consolas" w:hAnsi="Consolas" w:cs="Consolas"/>
+          <w:color w:val="000000"/>
+          <w:sz w:val="19"/>
+          <w:szCs w:val="19"/>
+          <w:lang w:val="tr-TR"/>
+        </w:rPr>
+      </w:pPr>
+      <w:r>
+        <w:rPr>
+          <w:rFonts w:ascii="Consolas" w:hAnsi="Consolas" w:cs="Consolas"/>
+          <w:color w:val="0000FF"/>
+          <w:sz w:val="19"/>
+          <w:szCs w:val="19"/>
+          <w:lang w:val="tr-TR"/>
+        </w:rPr>
+        <w:t xml:space="preserve">    </w:t>
+      </w:r>
+      <w:r>
+        <w:rPr>
+          <w:rFonts w:ascii="Consolas" w:hAnsi="Consolas" w:cs="Consolas"/>
+          <w:color w:val="0000FF"/>
+          <w:sz w:val="19"/>
+          <w:szCs w:val="19"/>
+          <w:lang w:val="tr-TR"/>
+        </w:rPr>
+        <w:t>public</w:t>
+      </w:r>
+      <w:r>
+        <w:rPr>
+          <w:rFonts w:ascii="Consolas" w:hAnsi="Consolas" w:cs="Consolas"/>
+          <w:color w:val="000000"/>
+          <w:sz w:val="19"/>
+          <w:szCs w:val="19"/>
+          <w:lang w:val="tr-TR"/>
+        </w:rPr>
+        <w:t xml:space="preserve"> </w:t>
+      </w:r>
+      <w:r>
+        <w:rPr>
+          <w:rFonts w:ascii="Consolas" w:hAnsi="Consolas" w:cs="Consolas"/>
+          <w:color w:val="0000FF"/>
+          <w:sz w:val="19"/>
+          <w:szCs w:val="19"/>
+          <w:lang w:val="tr-TR"/>
+        </w:rPr>
+        <w:t>class</w:t>
+      </w:r>
+      <w:r>
+        <w:rPr>
+          <w:rFonts w:ascii="Consolas" w:hAnsi="Consolas" w:cs="Consolas"/>
+          <w:color w:val="000000"/>
+          <w:sz w:val="19"/>
+          <w:szCs w:val="19"/>
+          <w:lang w:val="tr-TR"/>
+        </w:rPr>
+        <w:t xml:space="preserve"> </w:t>
+      </w:r>
+      <w:r>
+        <w:rPr>
+          <w:rFonts w:ascii="Consolas" w:hAnsi="Consolas" w:cs="Consolas"/>
+          <w:color w:val="2B91AF"/>
+          <w:sz w:val="19"/>
+          <w:szCs w:val="19"/>
+          <w:lang w:val="tr-TR"/>
+        </w:rPr>
+        <w:t>CalculatorTest</w:t>
+      </w:r>
+    </w:p>
+    <w:p>
+      <w:pPr>
+        <w:autoSpaceDE w:val="0"/>
+        <w:autoSpaceDN w:val="0"/>
+        <w:adjustRightInd w:val="0"/>
+        <w:spacing w:after="0" w:line="240" w:lineRule="auto"/>
+        <w:rPr>
+          <w:rFonts w:ascii="Consolas" w:hAnsi="Consolas" w:cs="Consolas"/>
+          <w:color w:val="000000"/>
+          <w:sz w:val="19"/>
+          <w:szCs w:val="19"/>
+          <w:lang w:val="tr-TR"/>
+        </w:rPr>
+      </w:pPr>
+      <w:r>
+        <w:rPr>
+          <w:rFonts w:ascii="Consolas" w:hAnsi="Consolas" w:cs="Consolas"/>
+          <w:color w:val="000000"/>
+          <w:sz w:val="19"/>
+          <w:szCs w:val="19"/>
+          <w:lang w:val="tr-TR"/>
+        </w:rPr>
+        <w:t xml:space="preserve">    {</w:t>
+      </w:r>
+    </w:p>
+    <w:p>
+      <w:pPr>
+        <w:autoSpaceDE w:val="0"/>
+        <w:autoSpaceDN w:val="0"/>
+        <w:adjustRightInd w:val="0"/>
+        <w:spacing w:after="0" w:line="240" w:lineRule="auto"/>
+        <w:rPr>
+          <w:rFonts w:ascii="Consolas" w:hAnsi="Consolas" w:cs="Consolas"/>
+          <w:color w:val="000000"/>
+          <w:sz w:val="19"/>
+          <w:szCs w:val="19"/>
+          <w:lang w:val="tr-TR"/>
+        </w:rPr>
+      </w:pPr>
+      <w:r>
+        <w:rPr>
+          <w:rFonts w:ascii="Consolas" w:hAnsi="Consolas" w:cs="Consolas"/>
+          <w:color w:val="000000"/>
+          <w:sz w:val="19"/>
+          <w:szCs w:val="19"/>
+          <w:lang w:val="tr-TR"/>
+        </w:rPr>
+        <w:t xml:space="preserve">        </w:t>
+      </w:r>
+      <w:r>
+        <w:rPr>
+          <w:rFonts w:ascii="Consolas" w:hAnsi="Consolas" w:cs="Consolas"/>
+          <w:color w:val="0000FF"/>
+          <w:sz w:val="19"/>
+          <w:szCs w:val="19"/>
+          <w:lang w:val="tr-TR"/>
+        </w:rPr>
+        <w:t>public</w:t>
+      </w:r>
+      <w:r>
+        <w:rPr>
+          <w:rFonts w:ascii="Consolas" w:hAnsi="Consolas" w:cs="Consolas"/>
+          <w:color w:val="000000"/>
+          <w:sz w:val="19"/>
+          <w:szCs w:val="19"/>
+          <w:lang w:val="tr-TR"/>
+        </w:rPr>
+        <w:t xml:space="preserve"> Calculator _calculator { </w:t>
+      </w:r>
+      <w:r>
+        <w:rPr>
+          <w:rFonts w:ascii="Consolas" w:hAnsi="Consolas" w:cs="Consolas"/>
+          <w:color w:val="0000FF"/>
+          <w:sz w:val="19"/>
+          <w:szCs w:val="19"/>
+          <w:lang w:val="tr-TR"/>
+        </w:rPr>
+        <w:t>get</w:t>
+      </w:r>
+      <w:r>
+        <w:rPr>
+          <w:rFonts w:ascii="Consolas" w:hAnsi="Consolas" w:cs="Consolas"/>
+          <w:color w:val="000000"/>
+          <w:sz w:val="19"/>
+          <w:szCs w:val="19"/>
+          <w:lang w:val="tr-TR"/>
+        </w:rPr>
+        <w:t xml:space="preserve">; </w:t>
+      </w:r>
+      <w:r>
+        <w:rPr>
+          <w:rFonts w:ascii="Consolas" w:hAnsi="Consolas" w:cs="Consolas"/>
+          <w:color w:val="0000FF"/>
+          <w:sz w:val="19"/>
+          <w:szCs w:val="19"/>
+          <w:lang w:val="tr-TR"/>
+        </w:rPr>
+        <w:t>set</w:t>
+      </w:r>
+      <w:r>
+        <w:rPr>
+          <w:rFonts w:ascii="Consolas" w:hAnsi="Consolas" w:cs="Consolas"/>
+          <w:color w:val="000000"/>
+          <w:sz w:val="19"/>
+          <w:szCs w:val="19"/>
+          <w:lang w:val="tr-TR"/>
+        </w:rPr>
+        <w:t>; }</w:t>
+      </w:r>
+    </w:p>
+    <w:p>
+      <w:pPr>
+        <w:autoSpaceDE w:val="0"/>
+        <w:autoSpaceDN w:val="0"/>
+        <w:adjustRightInd w:val="0"/>
+        <w:spacing w:after="0" w:line="240" w:lineRule="auto"/>
+        <w:rPr>
+          <w:rFonts w:ascii="Consolas" w:hAnsi="Consolas" w:cs="Consolas"/>
+          <w:color w:val="000000"/>
+          <w:sz w:val="19"/>
+          <w:szCs w:val="19"/>
+          <w:lang w:val="tr-TR"/>
+        </w:rPr>
+      </w:pPr>
+      <w:r>
+        <w:rPr>
+          <w:rFonts w:ascii="Consolas" w:hAnsi="Consolas" w:cs="Consolas"/>
+          <w:color w:val="000000"/>
+          <w:sz w:val="19"/>
+          <w:szCs w:val="19"/>
+          <w:lang w:val="tr-TR"/>
+        </w:rPr>
+        <w:t xml:space="preserve">        </w:t>
+      </w:r>
+      <w:r>
+        <w:rPr>
+          <w:rFonts w:ascii="Consolas" w:hAnsi="Consolas" w:cs="Consolas"/>
+          <w:color w:val="0000FF"/>
+          <w:sz w:val="19"/>
+          <w:szCs w:val="19"/>
+          <w:lang w:val="tr-TR"/>
+        </w:rPr>
+        <w:t>public</w:t>
+      </w:r>
+      <w:r>
+        <w:rPr>
+          <w:rFonts w:ascii="Consolas" w:hAnsi="Consolas" w:cs="Consolas"/>
+          <w:color w:val="000000"/>
+          <w:sz w:val="19"/>
+          <w:szCs w:val="19"/>
+          <w:lang w:val="tr-TR"/>
+        </w:rPr>
+        <w:t xml:space="preserve"> </w:t>
+      </w:r>
+      <w:r>
+        <w:rPr>
+          <w:rFonts w:ascii="Consolas" w:hAnsi="Consolas" w:cs="Consolas"/>
+          <w:color w:val="2B91AF"/>
+          <w:sz w:val="19"/>
+          <w:szCs w:val="19"/>
+          <w:lang w:val="tr-TR"/>
+        </w:rPr>
+        <w:t>CalculatorTest</w:t>
+      </w:r>
+      <w:r>
+        <w:rPr>
+          <w:rFonts w:ascii="Consolas" w:hAnsi="Consolas" w:cs="Consolas"/>
+          <w:color w:val="000000"/>
+          <w:sz w:val="19"/>
+          <w:szCs w:val="19"/>
+          <w:lang w:val="tr-TR"/>
+        </w:rPr>
+        <w:t>()</w:t>
+      </w:r>
+    </w:p>
+    <w:p>
+      <w:pPr>
+        <w:autoSpaceDE w:val="0"/>
+        <w:autoSpaceDN w:val="0"/>
+        <w:adjustRightInd w:val="0"/>
+        <w:spacing w:after="0" w:line="240" w:lineRule="auto"/>
+        <w:rPr>
+          <w:rFonts w:ascii="Consolas" w:hAnsi="Consolas" w:cs="Consolas"/>
+          <w:color w:val="000000"/>
+          <w:sz w:val="19"/>
+          <w:szCs w:val="19"/>
+          <w:lang w:val="tr-TR"/>
+        </w:rPr>
+      </w:pPr>
+      <w:r>
+        <w:rPr>
+          <w:rFonts w:ascii="Consolas" w:hAnsi="Consolas" w:cs="Consolas"/>
+          <w:color w:val="000000"/>
+          <w:sz w:val="19"/>
+          <w:szCs w:val="19"/>
+          <w:lang w:val="tr-TR"/>
+        </w:rPr>
+        <w:t xml:space="preserve">        {</w:t>
+      </w:r>
+    </w:p>
+    <w:p>
+      <w:pPr>
+        <w:autoSpaceDE w:val="0"/>
+        <w:autoSpaceDN w:val="0"/>
+        <w:adjustRightInd w:val="0"/>
+        <w:spacing w:after="0" w:line="240" w:lineRule="auto"/>
+        <w:rPr>
+          <w:rFonts w:ascii="Consolas" w:hAnsi="Consolas" w:cs="Consolas"/>
+          <w:color w:val="000000"/>
+          <w:sz w:val="19"/>
+          <w:szCs w:val="19"/>
+          <w:lang w:val="tr-TR"/>
+        </w:rPr>
+      </w:pPr>
+      <w:r>
+        <w:rPr>
+          <w:rFonts w:ascii="Consolas" w:hAnsi="Consolas" w:cs="Consolas"/>
+          <w:color w:val="000000"/>
+          <w:sz w:val="19"/>
+          <w:szCs w:val="19"/>
+          <w:lang w:val="tr-TR"/>
+        </w:rPr>
+        <w:t xml:space="preserve">            _calculator = </w:t>
+      </w:r>
+      <w:r>
+        <w:rPr>
+          <w:rFonts w:ascii="Consolas" w:hAnsi="Consolas" w:cs="Consolas"/>
+          <w:color w:val="0000FF"/>
+          <w:sz w:val="19"/>
+          <w:szCs w:val="19"/>
+          <w:lang w:val="tr-TR"/>
+        </w:rPr>
+        <w:t>new</w:t>
+      </w:r>
+      <w:r>
+        <w:rPr>
+          <w:rFonts w:ascii="Consolas" w:hAnsi="Consolas" w:cs="Consolas"/>
+          <w:color w:val="000000"/>
+          <w:sz w:val="19"/>
+          <w:szCs w:val="19"/>
+          <w:lang w:val="tr-TR"/>
+        </w:rPr>
+        <w:t xml:space="preserve"> Calculator();</w:t>
+      </w:r>
+    </w:p>
+    <w:p>
+      <w:pPr>
+        <w:autoSpaceDE w:val="0"/>
+        <w:autoSpaceDN w:val="0"/>
+        <w:adjustRightInd w:val="0"/>
+        <w:spacing w:after="0" w:line="240" w:lineRule="auto"/>
+        <w:rPr>
+          <w:rFonts w:ascii="Consolas" w:hAnsi="Consolas" w:cs="Consolas"/>
+          <w:color w:val="000000"/>
+          <w:sz w:val="19"/>
+          <w:szCs w:val="19"/>
+          <w:lang w:val="tr-TR"/>
+        </w:rPr>
+      </w:pPr>
+      <w:r>
+        <w:rPr>
+          <w:rFonts w:ascii="Consolas" w:hAnsi="Consolas" w:cs="Consolas"/>
+          <w:color w:val="000000"/>
+          <w:sz w:val="19"/>
+          <w:szCs w:val="19"/>
+          <w:lang w:val="tr-TR"/>
+        </w:rPr>
+        <w:t xml:space="preserve">        }</w:t>
+      </w:r>
+    </w:p>
+    <w:p>
+      <w:pPr>
+        <w:autoSpaceDE w:val="0"/>
+        <w:autoSpaceDN w:val="0"/>
+        <w:adjustRightInd w:val="0"/>
+        <w:spacing w:after="0" w:line="240" w:lineRule="auto"/>
+        <w:rPr>
+          <w:rFonts w:ascii="Consolas" w:hAnsi="Consolas" w:cs="Consolas"/>
+          <w:color w:val="000000"/>
+          <w:sz w:val="19"/>
+          <w:szCs w:val="19"/>
+          <w:lang w:val="tr-TR"/>
+        </w:rPr>
+      </w:pPr>
+    </w:p>
+    <w:p>
+      <w:pPr>
+        <w:autoSpaceDE w:val="0"/>
+        <w:autoSpaceDN w:val="0"/>
+        <w:adjustRightInd w:val="0"/>
+        <w:spacing w:after="0" w:line="240" w:lineRule="auto"/>
+        <w:rPr>
+          <w:rFonts w:ascii="Consolas" w:hAnsi="Consolas" w:cs="Consolas"/>
+          <w:color w:val="000000"/>
+          <w:sz w:val="19"/>
+          <w:szCs w:val="19"/>
+          <w:lang w:val="tr-TR"/>
+        </w:rPr>
+      </w:pPr>
+      <w:r>
+        <w:rPr>
+          <w:rFonts w:ascii="Consolas" w:hAnsi="Consolas" w:cs="Consolas"/>
+          <w:color w:val="000000"/>
+          <w:sz w:val="19"/>
+          <w:szCs w:val="19"/>
+          <w:lang w:val="tr-TR"/>
+        </w:rPr>
+        <w:t xml:space="preserve">        [Fact]</w:t>
+      </w:r>
+    </w:p>
+    <w:p>
+      <w:pPr>
+        <w:autoSpaceDE w:val="0"/>
+        <w:autoSpaceDN w:val="0"/>
+        <w:adjustRightInd w:val="0"/>
+        <w:spacing w:after="0" w:line="240" w:lineRule="auto"/>
+        <w:rPr>
+          <w:rFonts w:ascii="Consolas" w:hAnsi="Consolas" w:cs="Consolas"/>
+          <w:color w:val="000000"/>
+          <w:sz w:val="19"/>
+          <w:szCs w:val="19"/>
+          <w:lang w:val="tr-TR"/>
+        </w:rPr>
+      </w:pPr>
+      <w:r>
+        <w:rPr>
+          <w:rFonts w:ascii="Consolas" w:hAnsi="Consolas" w:cs="Consolas"/>
+          <w:color w:val="000000"/>
+          <w:sz w:val="19"/>
+          <w:szCs w:val="19"/>
+          <w:lang w:val="tr-TR"/>
+        </w:rPr>
+        <w:t xml:space="preserve">        </w:t>
+      </w:r>
+      <w:r>
+        <w:rPr>
+          <w:rFonts w:ascii="Consolas" w:hAnsi="Consolas" w:cs="Consolas"/>
+          <w:color w:val="0000FF"/>
+          <w:sz w:val="19"/>
+          <w:szCs w:val="19"/>
+          <w:lang w:val="tr-TR"/>
+        </w:rPr>
+        <w:t>public</w:t>
+      </w:r>
+      <w:r>
+        <w:rPr>
+          <w:rFonts w:ascii="Consolas" w:hAnsi="Consolas" w:cs="Consolas"/>
+          <w:color w:val="000000"/>
+          <w:sz w:val="19"/>
+          <w:szCs w:val="19"/>
+          <w:lang w:val="tr-TR"/>
+        </w:rPr>
+        <w:t xml:space="preserve"> </w:t>
+      </w:r>
+      <w:r>
+        <w:rPr>
+          <w:rFonts w:ascii="Consolas" w:hAnsi="Consolas" w:cs="Consolas"/>
+          <w:color w:val="0000FF"/>
+          <w:sz w:val="19"/>
+          <w:szCs w:val="19"/>
+          <w:lang w:val="tr-TR"/>
+        </w:rPr>
+        <w:t>void</w:t>
+      </w:r>
+      <w:r>
+        <w:rPr>
+          <w:rFonts w:ascii="Consolas" w:hAnsi="Consolas" w:cs="Consolas"/>
+          <w:color w:val="000000"/>
+          <w:sz w:val="19"/>
+          <w:szCs w:val="19"/>
+          <w:lang w:val="tr-TR"/>
+        </w:rPr>
+        <w:t xml:space="preserve"> AddTest()</w:t>
+      </w:r>
+    </w:p>
+    <w:p>
+      <w:pPr>
+        <w:autoSpaceDE w:val="0"/>
+        <w:autoSpaceDN w:val="0"/>
+        <w:adjustRightInd w:val="0"/>
+        <w:spacing w:after="0" w:line="240" w:lineRule="auto"/>
+        <w:rPr>
+          <w:rFonts w:ascii="Consolas" w:hAnsi="Consolas" w:cs="Consolas"/>
+          <w:color w:val="000000"/>
+          <w:sz w:val="19"/>
+          <w:szCs w:val="19"/>
+          <w:lang w:val="tr-TR"/>
+        </w:rPr>
+      </w:pPr>
+      <w:r>
+        <w:rPr>
+          <w:rFonts w:ascii="Consolas" w:hAnsi="Consolas" w:cs="Consolas"/>
+          <w:color w:val="000000"/>
+          <w:sz w:val="19"/>
+          <w:szCs w:val="19"/>
+          <w:lang w:val="tr-TR"/>
+        </w:rPr>
+        <w:t xml:space="preserve">        {</w:t>
+      </w:r>
+    </w:p>
+    <w:p>
+      <w:pPr>
+        <w:autoSpaceDE w:val="0"/>
+        <w:autoSpaceDN w:val="0"/>
+        <w:adjustRightInd w:val="0"/>
+        <w:spacing w:after="0" w:line="240" w:lineRule="auto"/>
+        <w:rPr>
+          <w:rFonts w:ascii="Consolas" w:hAnsi="Consolas" w:cs="Consolas"/>
+          <w:color w:val="000000"/>
+          <w:sz w:val="19"/>
+          <w:szCs w:val="19"/>
+          <w:lang w:val="tr-TR"/>
+        </w:rPr>
+      </w:pPr>
+      <w:r>
+        <w:rPr>
+          <w:rFonts w:ascii="Consolas" w:hAnsi="Consolas" w:cs="Consolas"/>
+          <w:color w:val="000000"/>
+          <w:sz w:val="19"/>
+          <w:szCs w:val="19"/>
+          <w:lang w:val="tr-TR"/>
+        </w:rPr>
+        <w:t xml:space="preserve">            </w:t>
+      </w:r>
+      <w:r>
+        <w:rPr>
+          <w:rFonts w:ascii="Consolas" w:hAnsi="Consolas" w:cs="Consolas"/>
+          <w:color w:val="008000"/>
+          <w:sz w:val="19"/>
+          <w:szCs w:val="19"/>
+          <w:lang w:val="tr-TR"/>
+        </w:rPr>
+        <w:t>// Arrange -&gt; değişlenlerin initialize edildiği yerdir</w:t>
+      </w:r>
+    </w:p>
+    <w:p>
+      <w:pPr>
+        <w:autoSpaceDE w:val="0"/>
+        <w:autoSpaceDN w:val="0"/>
+        <w:adjustRightInd w:val="0"/>
+        <w:spacing w:after="0" w:line="240" w:lineRule="auto"/>
+        <w:rPr>
+          <w:rFonts w:ascii="Consolas" w:hAnsi="Consolas" w:cs="Consolas"/>
+          <w:color w:val="000000"/>
+          <w:sz w:val="19"/>
+          <w:szCs w:val="19"/>
+          <w:lang w:val="tr-TR"/>
+        </w:rPr>
+      </w:pPr>
+      <w:r>
+        <w:rPr>
+          <w:rFonts w:ascii="Consolas" w:hAnsi="Consolas" w:cs="Consolas"/>
+          <w:color w:val="000000"/>
+          <w:sz w:val="19"/>
+          <w:szCs w:val="19"/>
+          <w:lang w:val="tr-TR"/>
+        </w:rPr>
+        <w:t xml:space="preserve">            </w:t>
+      </w:r>
+      <w:r>
+        <w:rPr>
+          <w:rFonts w:ascii="Consolas" w:hAnsi="Consolas" w:cs="Consolas"/>
+          <w:color w:val="0000FF"/>
+          <w:sz w:val="19"/>
+          <w:szCs w:val="19"/>
+          <w:lang w:val="tr-TR"/>
+        </w:rPr>
+        <w:t>int</w:t>
+      </w:r>
+      <w:r>
+        <w:rPr>
+          <w:rFonts w:ascii="Consolas" w:hAnsi="Consolas" w:cs="Consolas"/>
+          <w:color w:val="000000"/>
+          <w:sz w:val="19"/>
+          <w:szCs w:val="19"/>
+          <w:lang w:val="tr-TR"/>
+        </w:rPr>
+        <w:t xml:space="preserve"> a = 5;</w:t>
+      </w:r>
+    </w:p>
+    <w:p>
+      <w:pPr>
+        <w:autoSpaceDE w:val="0"/>
+        <w:autoSpaceDN w:val="0"/>
+        <w:adjustRightInd w:val="0"/>
+        <w:spacing w:after="0" w:line="240" w:lineRule="auto"/>
+        <w:rPr>
+          <w:rFonts w:ascii="Consolas" w:hAnsi="Consolas" w:cs="Consolas"/>
+          <w:color w:val="000000"/>
+          <w:sz w:val="19"/>
+          <w:szCs w:val="19"/>
+          <w:lang w:val="tr-TR"/>
+        </w:rPr>
+      </w:pPr>
+      <w:r>
+        <w:rPr>
+          <w:rFonts w:ascii="Consolas" w:hAnsi="Consolas" w:cs="Consolas"/>
+          <w:color w:val="000000"/>
+          <w:sz w:val="19"/>
+          <w:szCs w:val="19"/>
+          <w:lang w:val="tr-TR"/>
+        </w:rPr>
+        <w:t xml:space="preserve">            </w:t>
+      </w:r>
+      <w:r>
+        <w:rPr>
+          <w:rFonts w:ascii="Consolas" w:hAnsi="Consolas" w:cs="Consolas"/>
+          <w:color w:val="0000FF"/>
+          <w:sz w:val="19"/>
+          <w:szCs w:val="19"/>
+          <w:lang w:val="tr-TR"/>
+        </w:rPr>
+        <w:t>int</w:t>
+      </w:r>
+      <w:r>
+        <w:rPr>
+          <w:rFonts w:ascii="Consolas" w:hAnsi="Consolas" w:cs="Consolas"/>
+          <w:color w:val="000000"/>
+          <w:sz w:val="19"/>
+          <w:szCs w:val="19"/>
+          <w:lang w:val="tr-TR"/>
+        </w:rPr>
+        <w:t xml:space="preserve"> b = 20;</w:t>
+      </w:r>
+    </w:p>
+    <w:p>
+      <w:pPr>
+        <w:autoSpaceDE w:val="0"/>
+        <w:autoSpaceDN w:val="0"/>
+        <w:adjustRightInd w:val="0"/>
+        <w:spacing w:after="0" w:line="240" w:lineRule="auto"/>
+        <w:rPr>
+          <w:rFonts w:ascii="Consolas" w:hAnsi="Consolas" w:cs="Consolas"/>
+          <w:color w:val="000000"/>
+          <w:sz w:val="19"/>
+          <w:szCs w:val="19"/>
+          <w:lang w:val="tr-TR"/>
+        </w:rPr>
+      </w:pPr>
+    </w:p>
+    <w:p>
+      <w:pPr>
+        <w:autoSpaceDE w:val="0"/>
+        <w:autoSpaceDN w:val="0"/>
+        <w:adjustRightInd w:val="0"/>
+        <w:spacing w:after="0" w:line="240" w:lineRule="auto"/>
+        <w:rPr>
+          <w:rFonts w:ascii="Consolas" w:hAnsi="Consolas" w:cs="Consolas"/>
+          <w:color w:val="000000"/>
+          <w:sz w:val="19"/>
+          <w:szCs w:val="19"/>
+          <w:lang w:val="tr-TR"/>
+        </w:rPr>
+      </w:pPr>
+      <w:r>
+        <w:rPr>
+          <w:rFonts w:ascii="Consolas" w:hAnsi="Consolas" w:cs="Consolas"/>
+          <w:color w:val="000000"/>
+          <w:sz w:val="19"/>
+          <w:szCs w:val="19"/>
+          <w:lang w:val="tr-TR"/>
+        </w:rPr>
+        <w:t xml:space="preserve">            </w:t>
+      </w:r>
+      <w:r>
+        <w:rPr>
+          <w:rFonts w:ascii="Consolas" w:hAnsi="Consolas" w:cs="Consolas"/>
+          <w:color w:val="008000"/>
+          <w:sz w:val="19"/>
+          <w:szCs w:val="19"/>
+          <w:lang w:val="tr-TR"/>
+        </w:rPr>
+        <w:t xml:space="preserve">// Act -&gt; </w:t>
+      </w:r>
+    </w:p>
+    <w:p>
+      <w:pPr>
+        <w:autoSpaceDE w:val="0"/>
+        <w:autoSpaceDN w:val="0"/>
+        <w:adjustRightInd w:val="0"/>
+        <w:spacing w:after="0" w:line="240" w:lineRule="auto"/>
+        <w:rPr>
+          <w:rFonts w:ascii="Consolas" w:hAnsi="Consolas" w:cs="Consolas"/>
+          <w:color w:val="000000"/>
+          <w:sz w:val="19"/>
+          <w:szCs w:val="19"/>
+          <w:lang w:val="tr-TR"/>
+        </w:rPr>
+      </w:pPr>
+      <w:r>
+        <w:rPr>
+          <w:rFonts w:ascii="Consolas" w:hAnsi="Consolas" w:cs="Consolas"/>
+          <w:color w:val="000000"/>
+          <w:sz w:val="19"/>
+          <w:szCs w:val="19"/>
+          <w:lang w:val="tr-TR"/>
+        </w:rPr>
+        <w:t xml:space="preserve">            </w:t>
+      </w:r>
+      <w:r>
+        <w:rPr>
+          <w:rFonts w:ascii="Consolas" w:hAnsi="Consolas" w:cs="Consolas"/>
+          <w:color w:val="0000FF"/>
+          <w:sz w:val="19"/>
+          <w:szCs w:val="19"/>
+          <w:lang w:val="tr-TR"/>
+        </w:rPr>
+        <w:t>var</w:t>
+      </w:r>
+      <w:r>
+        <w:rPr>
+          <w:rFonts w:ascii="Consolas" w:hAnsi="Consolas" w:cs="Consolas"/>
+          <w:color w:val="000000"/>
+          <w:sz w:val="19"/>
+          <w:szCs w:val="19"/>
+          <w:lang w:val="tr-TR"/>
+        </w:rPr>
+        <w:t xml:space="preserve"> total = _calculator.Add(a, b);</w:t>
+      </w:r>
+    </w:p>
+    <w:p>
+      <w:pPr>
+        <w:autoSpaceDE w:val="0"/>
+        <w:autoSpaceDN w:val="0"/>
+        <w:adjustRightInd w:val="0"/>
+        <w:spacing w:after="0" w:line="240" w:lineRule="auto"/>
+        <w:rPr>
+          <w:rFonts w:ascii="Consolas" w:hAnsi="Consolas" w:cs="Consolas"/>
+          <w:color w:val="000000"/>
+          <w:sz w:val="19"/>
+          <w:szCs w:val="19"/>
+          <w:lang w:val="tr-TR"/>
+        </w:rPr>
+      </w:pPr>
+    </w:p>
+    <w:p>
+      <w:pPr>
+        <w:autoSpaceDE w:val="0"/>
+        <w:autoSpaceDN w:val="0"/>
+        <w:adjustRightInd w:val="0"/>
+        <w:spacing w:after="0" w:line="240" w:lineRule="auto"/>
+        <w:rPr>
+          <w:rFonts w:ascii="Consolas" w:hAnsi="Consolas" w:cs="Consolas"/>
+          <w:color w:val="000000"/>
+          <w:sz w:val="19"/>
+          <w:szCs w:val="19"/>
+          <w:lang w:val="tr-TR"/>
+        </w:rPr>
+      </w:pPr>
+      <w:r>
+        <w:rPr>
+          <w:rFonts w:ascii="Consolas" w:hAnsi="Consolas" w:cs="Consolas"/>
+          <w:color w:val="000000"/>
+          <w:sz w:val="19"/>
+          <w:szCs w:val="19"/>
+          <w:lang w:val="tr-TR"/>
+        </w:rPr>
+        <w:t xml:space="preserve">            </w:t>
+      </w:r>
+      <w:r>
+        <w:rPr>
+          <w:rFonts w:ascii="Consolas" w:hAnsi="Consolas" w:cs="Consolas"/>
+          <w:color w:val="008000"/>
+          <w:sz w:val="19"/>
+          <w:szCs w:val="19"/>
+          <w:lang w:val="tr-TR"/>
+        </w:rPr>
+        <w:t>// Assert -&gt; doğrulama evresi</w:t>
+      </w:r>
+    </w:p>
+    <w:p>
+      <w:pPr>
+        <w:autoSpaceDE w:val="0"/>
+        <w:autoSpaceDN w:val="0"/>
+        <w:adjustRightInd w:val="0"/>
+        <w:spacing w:after="0" w:line="240" w:lineRule="auto"/>
+        <w:rPr>
+          <w:rFonts w:ascii="Consolas" w:hAnsi="Consolas" w:cs="Consolas"/>
+          <w:color w:val="000000"/>
+          <w:sz w:val="19"/>
+          <w:szCs w:val="19"/>
+          <w:lang w:val="tr-TR"/>
+        </w:rPr>
+      </w:pPr>
+      <w:r>
+        <w:rPr>
+          <w:rFonts w:ascii="Consolas" w:hAnsi="Consolas" w:cs="Consolas"/>
+          <w:color w:val="000000"/>
+          <w:sz w:val="19"/>
+          <w:szCs w:val="19"/>
+          <w:lang w:val="tr-TR"/>
+        </w:rPr>
+        <w:t xml:space="preserve">            Assert.Equal&lt;</w:t>
+      </w:r>
+      <w:r>
+        <w:rPr>
+          <w:rFonts w:ascii="Consolas" w:hAnsi="Consolas" w:cs="Consolas"/>
+          <w:color w:val="0000FF"/>
+          <w:sz w:val="19"/>
+          <w:szCs w:val="19"/>
+          <w:lang w:val="tr-TR"/>
+        </w:rPr>
+        <w:t>int</w:t>
+      </w:r>
+      <w:r>
+        <w:rPr>
+          <w:rFonts w:ascii="Consolas" w:hAnsi="Consolas" w:cs="Consolas"/>
+          <w:color w:val="000000"/>
+          <w:sz w:val="19"/>
+          <w:szCs w:val="19"/>
+          <w:lang w:val="tr-TR"/>
+        </w:rPr>
+        <w:t>&gt;(25, total);</w:t>
+      </w:r>
+    </w:p>
+    <w:p>
+      <w:pPr>
+        <w:autoSpaceDE w:val="0"/>
+        <w:autoSpaceDN w:val="0"/>
+        <w:adjustRightInd w:val="0"/>
+        <w:spacing w:after="0" w:line="240" w:lineRule="auto"/>
+        <w:rPr>
+          <w:rFonts w:ascii="Consolas" w:hAnsi="Consolas" w:cs="Consolas"/>
+          <w:color w:val="000000"/>
+          <w:sz w:val="19"/>
+          <w:szCs w:val="19"/>
+          <w:lang w:val="tr-TR"/>
+        </w:rPr>
+      </w:pPr>
+      <w:r>
+        <w:rPr>
+          <w:rFonts w:ascii="Consolas" w:hAnsi="Consolas" w:cs="Consolas"/>
+          <w:color w:val="000000"/>
+          <w:sz w:val="19"/>
+          <w:szCs w:val="19"/>
+          <w:lang w:val="tr-TR"/>
+        </w:rPr>
+        <w:t xml:space="preserve">        }</w:t>
+      </w:r>
+    </w:p>
+    <w:p>
+      <w:pPr>
+        <w:autoSpaceDE w:val="0"/>
+        <w:autoSpaceDN w:val="0"/>
+        <w:adjustRightInd w:val="0"/>
+        <w:spacing w:after="0" w:line="240" w:lineRule="auto"/>
+        <w:rPr>
+          <w:rFonts w:ascii="Consolas" w:hAnsi="Consolas" w:cs="Consolas"/>
+          <w:color w:val="000000"/>
+          <w:sz w:val="19"/>
+          <w:szCs w:val="19"/>
+          <w:lang w:val="tr-TR"/>
+        </w:rPr>
+      </w:pPr>
+    </w:p>
+    <w:p>
+      <w:pPr>
+        <w:autoSpaceDE w:val="0"/>
+        <w:autoSpaceDN w:val="0"/>
+        <w:adjustRightInd w:val="0"/>
+        <w:spacing w:after="0" w:line="240" w:lineRule="auto"/>
+        <w:rPr>
+          <w:rFonts w:ascii="Consolas" w:hAnsi="Consolas" w:cs="Consolas"/>
+          <w:color w:val="000000"/>
+          <w:sz w:val="19"/>
+          <w:szCs w:val="19"/>
+          <w:lang w:val="tr-TR"/>
+        </w:rPr>
+      </w:pPr>
+      <w:r>
+        <w:rPr>
+          <w:rFonts w:ascii="Consolas" w:hAnsi="Consolas" w:cs="Consolas"/>
+          <w:color w:val="000000"/>
+          <w:sz w:val="19"/>
+          <w:szCs w:val="19"/>
+          <w:lang w:val="tr-TR"/>
+        </w:rPr>
+        <w:lastRenderedPageBreak/>
+        <w:t xml:space="preserve">        [Theory]</w:t>
+      </w:r>
+    </w:p>
+    <w:p>
+      <w:pPr>
+        <w:autoSpaceDE w:val="0"/>
+        <w:autoSpaceDN w:val="0"/>
+        <w:adjustRightInd w:val="0"/>
+        <w:spacing w:after="0" w:line="240" w:lineRule="auto"/>
+        <w:rPr>
+          <w:rFonts w:ascii="Consolas" w:hAnsi="Consolas" w:cs="Consolas"/>
+          <w:color w:val="000000"/>
+          <w:sz w:val="19"/>
+          <w:szCs w:val="19"/>
+          <w:lang w:val="tr-TR"/>
+        </w:rPr>
+      </w:pPr>
+      <w:r>
+        <w:rPr>
+          <w:rFonts w:ascii="Consolas" w:hAnsi="Consolas" w:cs="Consolas"/>
+          <w:color w:val="000000"/>
+          <w:sz w:val="19"/>
+          <w:szCs w:val="19"/>
+          <w:lang w:val="tr-TR"/>
+        </w:rPr>
+        <w:t xml:space="preserve">        [InlineData(2,5,7)]</w:t>
+      </w:r>
+    </w:p>
+    <w:p>
+      <w:pPr>
+        <w:autoSpaceDE w:val="0"/>
+        <w:autoSpaceDN w:val="0"/>
+        <w:adjustRightInd w:val="0"/>
+        <w:spacing w:after="0" w:line="240" w:lineRule="auto"/>
+        <w:rPr>
+          <w:rFonts w:ascii="Consolas" w:hAnsi="Consolas" w:cs="Consolas"/>
+          <w:color w:val="000000"/>
+          <w:sz w:val="19"/>
+          <w:szCs w:val="19"/>
+          <w:lang w:val="tr-TR"/>
+        </w:rPr>
+      </w:pPr>
+      <w:r>
+        <w:rPr>
+          <w:rFonts w:ascii="Consolas" w:hAnsi="Consolas" w:cs="Consolas"/>
+          <w:color w:val="000000"/>
+          <w:sz w:val="19"/>
+          <w:szCs w:val="19"/>
+          <w:lang w:val="tr-TR"/>
+        </w:rPr>
+        <w:t xml:space="preserve">        [InlineData(10, 2, 12)]</w:t>
+      </w:r>
+    </w:p>
+    <w:p>
+      <w:pPr>
+        <w:autoSpaceDE w:val="0"/>
+        <w:autoSpaceDN w:val="0"/>
+        <w:adjustRightInd w:val="0"/>
+        <w:spacing w:after="0" w:line="240" w:lineRule="auto"/>
+        <w:rPr>
+          <w:rFonts w:ascii="Consolas" w:hAnsi="Consolas" w:cs="Consolas"/>
+          <w:color w:val="000000"/>
+          <w:sz w:val="19"/>
+          <w:szCs w:val="19"/>
+          <w:lang w:val="tr-TR"/>
+        </w:rPr>
+      </w:pPr>
+      <w:r>
+        <w:rPr>
+          <w:rFonts w:ascii="Consolas" w:hAnsi="Consolas" w:cs="Consolas"/>
+          <w:color w:val="000000"/>
+          <w:sz w:val="19"/>
+          <w:szCs w:val="19"/>
+          <w:lang w:val="tr-TR"/>
+        </w:rPr>
+        <w:t xml:space="preserve">        [InlineData(-3, 15, 12)]</w:t>
+      </w:r>
+    </w:p>
+    <w:p>
+      <w:pPr>
+        <w:autoSpaceDE w:val="0"/>
+        <w:autoSpaceDN w:val="0"/>
+        <w:adjustRightInd w:val="0"/>
+        <w:spacing w:after="0" w:line="240" w:lineRule="auto"/>
+        <w:rPr>
+          <w:rFonts w:ascii="Consolas" w:hAnsi="Consolas" w:cs="Consolas"/>
+          <w:color w:val="000000"/>
+          <w:sz w:val="19"/>
+          <w:szCs w:val="19"/>
+          <w:lang w:val="tr-TR"/>
+        </w:rPr>
+      </w:pPr>
+      <w:r>
+        <w:rPr>
+          <w:rFonts w:ascii="Consolas" w:hAnsi="Consolas" w:cs="Consolas"/>
+          <w:color w:val="000000"/>
+          <w:sz w:val="19"/>
+          <w:szCs w:val="19"/>
+          <w:lang w:val="tr-TR"/>
+        </w:rPr>
+        <w:t xml:space="preserve">        </w:t>
+      </w:r>
+      <w:r>
+        <w:rPr>
+          <w:rFonts w:ascii="Consolas" w:hAnsi="Consolas" w:cs="Consolas"/>
+          <w:color w:val="0000FF"/>
+          <w:sz w:val="19"/>
+          <w:szCs w:val="19"/>
+          <w:lang w:val="tr-TR"/>
+        </w:rPr>
+        <w:t>public</w:t>
+      </w:r>
+      <w:r>
+        <w:rPr>
+          <w:rFonts w:ascii="Consolas" w:hAnsi="Consolas" w:cs="Consolas"/>
+          <w:color w:val="000000"/>
+          <w:sz w:val="19"/>
+          <w:szCs w:val="19"/>
+          <w:lang w:val="tr-TR"/>
+        </w:rPr>
+        <w:t xml:space="preserve"> </w:t>
+      </w:r>
+      <w:r>
+        <w:rPr>
+          <w:rFonts w:ascii="Consolas" w:hAnsi="Consolas" w:cs="Consolas"/>
+          <w:color w:val="0000FF"/>
+          <w:sz w:val="19"/>
+          <w:szCs w:val="19"/>
+          <w:lang w:val="tr-TR"/>
+        </w:rPr>
+        <w:t>void</w:t>
+      </w:r>
+      <w:r>
+        <w:rPr>
+          <w:rFonts w:ascii="Consolas" w:hAnsi="Consolas" w:cs="Consolas"/>
+          <w:color w:val="000000"/>
+          <w:sz w:val="19"/>
+          <w:szCs w:val="19"/>
+          <w:lang w:val="tr-TR"/>
+        </w:rPr>
+        <w:t xml:space="preserve"> AddTest2(</w:t>
+      </w:r>
+      <w:r>
+        <w:rPr>
+          <w:rFonts w:ascii="Consolas" w:hAnsi="Consolas" w:cs="Consolas"/>
+          <w:color w:val="0000FF"/>
+          <w:sz w:val="19"/>
+          <w:szCs w:val="19"/>
+          <w:lang w:val="tr-TR"/>
+        </w:rPr>
+        <w:t>int</w:t>
+      </w:r>
+      <w:r>
+        <w:rPr>
+          <w:rFonts w:ascii="Consolas" w:hAnsi="Consolas" w:cs="Consolas"/>
+          <w:color w:val="000000"/>
+          <w:sz w:val="19"/>
+          <w:szCs w:val="19"/>
+          <w:lang w:val="tr-TR"/>
+        </w:rPr>
+        <w:t xml:space="preserve"> a, </w:t>
+      </w:r>
+      <w:r>
+        <w:rPr>
+          <w:rFonts w:ascii="Consolas" w:hAnsi="Consolas" w:cs="Consolas"/>
+          <w:color w:val="0000FF"/>
+          <w:sz w:val="19"/>
+          <w:szCs w:val="19"/>
+          <w:lang w:val="tr-TR"/>
+        </w:rPr>
+        <w:t>int</w:t>
+      </w:r>
+      <w:r>
+        <w:rPr>
+          <w:rFonts w:ascii="Consolas" w:hAnsi="Consolas" w:cs="Consolas"/>
+          <w:color w:val="000000"/>
+          <w:sz w:val="19"/>
+          <w:szCs w:val="19"/>
+          <w:lang w:val="tr-TR"/>
+        </w:rPr>
+        <w:t xml:space="preserve"> b, </w:t>
+      </w:r>
+      <w:r>
+        <w:rPr>
+          <w:rFonts w:ascii="Consolas" w:hAnsi="Consolas" w:cs="Consolas"/>
+          <w:color w:val="0000FF"/>
+          <w:sz w:val="19"/>
+          <w:szCs w:val="19"/>
+          <w:lang w:val="tr-TR"/>
+        </w:rPr>
+        <w:t>int</w:t>
+      </w:r>
+      <w:r>
+        <w:rPr>
+          <w:rFonts w:ascii="Consolas" w:hAnsi="Consolas" w:cs="Consolas"/>
+          <w:color w:val="000000"/>
+          <w:sz w:val="19"/>
+          <w:szCs w:val="19"/>
+          <w:lang w:val="tr-TR"/>
+        </w:rPr>
+        <w:t xml:space="preserve"> expectedTotal)</w:t>
+      </w:r>
+    </w:p>
+    <w:p>
+      <w:pPr>
+        <w:autoSpaceDE w:val="0"/>
+        <w:autoSpaceDN w:val="0"/>
+        <w:adjustRightInd w:val="0"/>
+        <w:spacing w:after="0" w:line="240" w:lineRule="auto"/>
+        <w:rPr>
+          <w:rFonts w:ascii="Consolas" w:hAnsi="Consolas" w:cs="Consolas"/>
+          <w:color w:val="000000"/>
+          <w:sz w:val="19"/>
+          <w:szCs w:val="19"/>
+          <w:lang w:val="tr-TR"/>
+        </w:rPr>
+      </w:pPr>
+      <w:r>
+        <w:rPr>
+          <w:rFonts w:ascii="Consolas" w:hAnsi="Consolas" w:cs="Consolas"/>
+          <w:color w:val="000000"/>
+          <w:sz w:val="19"/>
+          <w:szCs w:val="19"/>
+          <w:lang w:val="tr-TR"/>
+        </w:rPr>
+        <w:t xml:space="preserve">        {</w:t>
+      </w:r>
+    </w:p>
+    <w:p>
+      <w:pPr>
+        <w:autoSpaceDE w:val="0"/>
+        <w:autoSpaceDN w:val="0"/>
+        <w:adjustRightInd w:val="0"/>
+        <w:spacing w:after="0" w:line="240" w:lineRule="auto"/>
+        <w:rPr>
+          <w:rFonts w:ascii="Consolas" w:hAnsi="Consolas" w:cs="Consolas"/>
+          <w:color w:val="000000"/>
+          <w:sz w:val="19"/>
+          <w:szCs w:val="19"/>
+          <w:lang w:val="tr-TR"/>
+        </w:rPr>
+      </w:pPr>
+    </w:p>
+    <w:p>
+      <w:pPr>
+        <w:autoSpaceDE w:val="0"/>
+        <w:autoSpaceDN w:val="0"/>
+        <w:adjustRightInd w:val="0"/>
+        <w:spacing w:after="0" w:line="240" w:lineRule="auto"/>
+        <w:rPr>
+          <w:rFonts w:ascii="Consolas" w:hAnsi="Consolas" w:cs="Consolas"/>
+          <w:color w:val="000000"/>
+          <w:sz w:val="19"/>
+          <w:szCs w:val="19"/>
+          <w:lang w:val="tr-TR"/>
+        </w:rPr>
+      </w:pPr>
+      <w:r>
+        <w:rPr>
+          <w:rFonts w:ascii="Consolas" w:hAnsi="Consolas" w:cs="Consolas"/>
+          <w:color w:val="000000"/>
+          <w:sz w:val="19"/>
+          <w:szCs w:val="19"/>
+          <w:lang w:val="tr-TR"/>
+        </w:rPr>
+        <w:t xml:space="preserve">            </w:t>
+      </w:r>
+      <w:r>
+        <w:rPr>
+          <w:rFonts w:ascii="Consolas" w:hAnsi="Consolas" w:cs="Consolas"/>
+          <w:color w:val="0000FF"/>
+          <w:sz w:val="19"/>
+          <w:szCs w:val="19"/>
+          <w:lang w:val="tr-TR"/>
+        </w:rPr>
+        <w:t>var</w:t>
+      </w:r>
+      <w:r>
+        <w:rPr>
+          <w:rFonts w:ascii="Consolas" w:hAnsi="Consolas" w:cs="Consolas"/>
+          <w:color w:val="000000"/>
+          <w:sz w:val="19"/>
+          <w:szCs w:val="19"/>
+          <w:lang w:val="tr-TR"/>
+        </w:rPr>
+        <w:t xml:space="preserve"> actualTotal = _calculator.Add(a, b);</w:t>
+      </w:r>
+    </w:p>
+    <w:p>
+      <w:pPr>
+        <w:autoSpaceDE w:val="0"/>
+        <w:autoSpaceDN w:val="0"/>
+        <w:adjustRightInd w:val="0"/>
+        <w:spacing w:after="0" w:line="240" w:lineRule="auto"/>
+        <w:rPr>
+          <w:rFonts w:ascii="Consolas" w:hAnsi="Consolas" w:cs="Consolas"/>
+          <w:color w:val="000000"/>
+          <w:sz w:val="19"/>
+          <w:szCs w:val="19"/>
+          <w:lang w:val="tr-TR"/>
+        </w:rPr>
+      </w:pPr>
+    </w:p>
+    <w:p>
+      <w:pPr>
+        <w:autoSpaceDE w:val="0"/>
+        <w:autoSpaceDN w:val="0"/>
+        <w:adjustRightInd w:val="0"/>
+        <w:spacing w:after="0" w:line="240" w:lineRule="auto"/>
+        <w:rPr>
+          <w:rFonts w:ascii="Consolas" w:hAnsi="Consolas" w:cs="Consolas"/>
+          <w:color w:val="000000"/>
+          <w:sz w:val="19"/>
+          <w:szCs w:val="19"/>
+          <w:lang w:val="tr-TR"/>
+        </w:rPr>
+      </w:pPr>
+      <w:r>
+        <w:rPr>
+          <w:rFonts w:ascii="Consolas" w:hAnsi="Consolas" w:cs="Consolas"/>
+          <w:color w:val="000000"/>
+          <w:sz w:val="19"/>
+          <w:szCs w:val="19"/>
+          <w:lang w:val="tr-TR"/>
+        </w:rPr>
+        <w:t xml:space="preserve">            Assert.Equal&lt;</w:t>
+      </w:r>
+      <w:r>
+        <w:rPr>
+          <w:rFonts w:ascii="Consolas" w:hAnsi="Consolas" w:cs="Consolas"/>
+          <w:color w:val="0000FF"/>
+          <w:sz w:val="19"/>
+          <w:szCs w:val="19"/>
+          <w:lang w:val="tr-TR"/>
+        </w:rPr>
+        <w:t>int</w:t>
+      </w:r>
+      <w:r>
+        <w:rPr>
+          <w:rFonts w:ascii="Consolas" w:hAnsi="Consolas" w:cs="Consolas"/>
+          <w:color w:val="000000"/>
+          <w:sz w:val="19"/>
+          <w:szCs w:val="19"/>
+          <w:lang w:val="tr-TR"/>
+        </w:rPr>
+        <w:t>&gt;(actualTotal, expectedTotal);</w:t>
+      </w:r>
+    </w:p>
+    <w:p>
+      <w:r>
+        <w:rPr>
+          <w:rFonts w:ascii="Consolas" w:hAnsi="Consolas" w:cs="Consolas"/>
+          <w:color w:val="000000"/>
+          <w:sz w:val="19"/>
+          <w:szCs w:val="19"/>
+          <w:lang w:val="tr-TR"/>
+        </w:rPr>
+        <w:t xml:space="preserve">        }</w:t>
+      </w:r>
+    </w:p>
+    <w:p>
       <w:pPr>
         <w:pStyle w:val="Heading3"/>
         <w:rPr>
@@ -10879,15 +12743,62 @@
       </w:r>
       <w:proofErr w:type="spellEnd"/>
     </w:p>
+    <w:p>
+      <w:r>
+        <w:rPr>
+          <w:noProof/>
+        </w:rPr>
+        <w:drawing>
+          <wp:inline distT="0" distB="0" distL="0" distR="0" wp14:anchorId="222F4911" wp14:editId="58186DD0">
+            <wp:extent cx="5972810" cy="3291840"/>
+            <wp:effectExtent l="0" t="0" r="8890" b="3810"/>
+            <wp:docPr id="10" name="Picture 10"/>
+            <wp:cNvGraphicFramePr>
+              <a:graphicFrameLocks xmlns:a="http://schemas.openxmlformats.org/drawingml/2006/main" noChangeAspect="1"/>
+            </wp:cNvGraphicFramePr>
+            <a:graphic xmlns:a="http://schemas.openxmlformats.org/drawingml/2006/main">
+              <a:graphicData uri="http://schemas.openxmlformats.org/drawingml/2006/picture">
+                <pic:pic xmlns:pic="http://schemas.openxmlformats.org/drawingml/2006/picture">
+                  <pic:nvPicPr>
+                    <pic:cNvPr id="1" name=""/>
+                    <pic:cNvPicPr/>
+                  </pic:nvPicPr>
+                  <pic:blipFill>
+                    <a:blip r:embed="rId14"/>
+                    <a:stretch>
+                      <a:fillRect/>
+                    </a:stretch>
+                  </pic:blipFill>
+                  <pic:spPr>
+                    <a:xfrm>
+                      <a:off x="0" y="0"/>
+                      <a:ext cx="5972810" cy="3291840"/>
+                    </a:xfrm>
+                    <a:prstGeom prst="rect">
+                      <a:avLst/>
+                    </a:prstGeom>
+                  </pic:spPr>
+                </pic:pic>
+              </a:graphicData>
+            </a:graphic>
+          </wp:inline>
+        </w:drawing>
+      </w:r>
+    </w:p>
     <w:p/>
+    <w:p/>
     <w:p>
       <w:pPr>
         <w:pStyle w:val="Heading2"/>
-      </w:pPr>
-      <w:r>
-        <w:rPr>
-          <w:shd w:val="clear" w:color="auto" w:fill="FFFFFF"/>
-        </w:rPr>
+        <w:rPr>
+          <w:shd w:val="clear" w:color="auto" w:fill="FFFFFF"/>
+        </w:rPr>
+      </w:pPr>
+      <w:r>
+        <w:rPr>
+          <w:shd w:val="clear" w:color="auto" w:fill="FFFFFF"/>
+        </w:rPr>
+        <w:lastRenderedPageBreak/>
         <w:t xml:space="preserve">Section 4: </w:t>
       </w:r>
       <w:proofErr w:type="spellStart"/>
@@ -10905,6 +12816,959 @@
         <w:t xml:space="preserve"> Framework</w:t>
       </w:r>
     </w:p>
+    <w:p>
+      <w:pPr>
+        <w:pStyle w:val="Heading3"/>
+        <w:rPr>
+          <w:shd w:val="clear" w:color="auto" w:fill="FFFFFF"/>
+        </w:rPr>
+      </w:pPr>
+      <w:r>
+        <w:rPr>
+          <w:shd w:val="clear" w:color="auto" w:fill="FFFFFF"/>
+        </w:rPr>
+        <w:t xml:space="preserve">21. Mock </w:t>
+      </w:r>
+      <w:proofErr w:type="spellStart"/>
+      <w:proofErr w:type="gramStart"/>
+      <w:r>
+        <w:rPr>
+          <w:shd w:val="clear" w:color="auto" w:fill="FFFFFF"/>
+        </w:rPr>
+        <w:t>nedir</w:t>
+      </w:r>
+      <w:proofErr w:type="spellEnd"/>
+      <w:r>
+        <w:rPr>
+          <w:shd w:val="clear" w:color="auto" w:fill="FFFFFF"/>
+        </w:rPr>
+        <w:t xml:space="preserve"> ?</w:t>
+      </w:r>
+      <w:proofErr w:type="gramEnd"/>
+    </w:p>
+    <w:p>
+      <w:pPr>
+        <w:rPr>
+          <w:rFonts w:ascii="Consolas" w:hAnsi="Consolas"/>
+          <w:color w:val="222222"/>
+          <w:sz w:val="18"/>
+          <w:szCs w:val="18"/>
+          <w:shd w:val="clear" w:color="auto" w:fill="FFFFFF"/>
+        </w:rPr>
+      </w:pPr>
+      <w:r>
+        <w:rPr>
+          <w:noProof/>
+        </w:rPr>
+        <w:drawing>
+          <wp:inline distT="0" distB="0" distL="0" distR="0" wp14:anchorId="288CBDC7" wp14:editId="50CECA4C">
+            <wp:extent cx="5972810" cy="3199765"/>
+            <wp:effectExtent l="0" t="0" r="8890" b="635"/>
+            <wp:docPr id="11" name="Picture 11"/>
+            <wp:cNvGraphicFramePr>
+              <a:graphicFrameLocks xmlns:a="http://schemas.openxmlformats.org/drawingml/2006/main" noChangeAspect="1"/>
+            </wp:cNvGraphicFramePr>
+            <a:graphic xmlns:a="http://schemas.openxmlformats.org/drawingml/2006/main">
+              <a:graphicData uri="http://schemas.openxmlformats.org/drawingml/2006/picture">
+                <pic:pic xmlns:pic="http://schemas.openxmlformats.org/drawingml/2006/picture">
+                  <pic:nvPicPr>
+                    <pic:cNvPr id="1" name=""/>
+                    <pic:cNvPicPr/>
+                  </pic:nvPicPr>
+                  <pic:blipFill>
+                    <a:blip r:embed="rId15"/>
+                    <a:stretch>
+                      <a:fillRect/>
+                    </a:stretch>
+                  </pic:blipFill>
+                  <pic:spPr>
+                    <a:xfrm>
+                      <a:off x="0" y="0"/>
+                      <a:ext cx="5972810" cy="3199765"/>
+                    </a:xfrm>
+                    <a:prstGeom prst="rect">
+                      <a:avLst/>
+                    </a:prstGeom>
+                  </pic:spPr>
+                </pic:pic>
+              </a:graphicData>
+            </a:graphic>
+          </wp:inline>
+        </w:drawing>
+      </w:r>
+    </w:p>
+    <w:p>
+      <w:pPr>
+        <w:autoSpaceDE w:val="0"/>
+        <w:autoSpaceDN w:val="0"/>
+        <w:adjustRightInd w:val="0"/>
+        <w:spacing w:after="0" w:line="240" w:lineRule="auto"/>
+        <w:rPr>
+          <w:rFonts w:ascii="Consolas" w:hAnsi="Consolas" w:cs="Consolas"/>
+          <w:color w:val="000000"/>
+          <w:sz w:val="19"/>
+          <w:szCs w:val="19"/>
+          <w:lang w:val="tr-TR"/>
+        </w:rPr>
+      </w:pPr>
+      <w:r>
+        <w:rPr>
+          <w:rFonts w:ascii="Consolas" w:hAnsi="Consolas" w:cs="Consolas"/>
+          <w:color w:val="0000FF"/>
+          <w:sz w:val="19"/>
+          <w:szCs w:val="19"/>
+          <w:lang w:val="tr-TR"/>
+        </w:rPr>
+        <w:t>public</w:t>
+      </w:r>
+      <w:r>
+        <w:rPr>
+          <w:rFonts w:ascii="Consolas" w:hAnsi="Consolas" w:cs="Consolas"/>
+          <w:color w:val="000000"/>
+          <w:sz w:val="19"/>
+          <w:szCs w:val="19"/>
+          <w:lang w:val="tr-TR"/>
+        </w:rPr>
+        <w:t xml:space="preserve"> </w:t>
+      </w:r>
+      <w:r>
+        <w:rPr>
+          <w:rFonts w:ascii="Consolas" w:hAnsi="Consolas" w:cs="Consolas"/>
+          <w:color w:val="0000FF"/>
+          <w:sz w:val="19"/>
+          <w:szCs w:val="19"/>
+          <w:lang w:val="tr-TR"/>
+        </w:rPr>
+        <w:t>class</w:t>
+      </w:r>
+      <w:r>
+        <w:rPr>
+          <w:rFonts w:ascii="Consolas" w:hAnsi="Consolas" w:cs="Consolas"/>
+          <w:color w:val="000000"/>
+          <w:sz w:val="19"/>
+          <w:szCs w:val="19"/>
+          <w:lang w:val="tr-TR"/>
+        </w:rPr>
+        <w:t xml:space="preserve"> </w:t>
+      </w:r>
+      <w:r>
+        <w:rPr>
+          <w:rFonts w:ascii="Consolas" w:hAnsi="Consolas" w:cs="Consolas"/>
+          <w:color w:val="2B91AF"/>
+          <w:sz w:val="19"/>
+          <w:szCs w:val="19"/>
+          <w:lang w:val="tr-TR"/>
+        </w:rPr>
+        <w:t>Calculator</w:t>
+      </w:r>
+    </w:p>
+    <w:p>
+      <w:pPr>
+        <w:autoSpaceDE w:val="0"/>
+        <w:autoSpaceDN w:val="0"/>
+        <w:adjustRightInd w:val="0"/>
+        <w:spacing w:after="0" w:line="240" w:lineRule="auto"/>
+        <w:rPr>
+          <w:rFonts w:ascii="Consolas" w:hAnsi="Consolas" w:cs="Consolas"/>
+          <w:color w:val="000000"/>
+          <w:sz w:val="19"/>
+          <w:szCs w:val="19"/>
+          <w:lang w:val="tr-TR"/>
+        </w:rPr>
+      </w:pPr>
+      <w:r>
+        <w:rPr>
+          <w:rFonts w:ascii="Consolas" w:hAnsi="Consolas" w:cs="Consolas"/>
+          <w:color w:val="000000"/>
+          <w:sz w:val="19"/>
+          <w:szCs w:val="19"/>
+          <w:lang w:val="tr-TR"/>
+        </w:rPr>
+        <w:t xml:space="preserve">    {</w:t>
+      </w:r>
+    </w:p>
+    <w:p>
+      <w:pPr>
+        <w:autoSpaceDE w:val="0"/>
+        <w:autoSpaceDN w:val="0"/>
+        <w:adjustRightInd w:val="0"/>
+        <w:spacing w:after="0" w:line="240" w:lineRule="auto"/>
+        <w:rPr>
+          <w:rFonts w:ascii="Consolas" w:hAnsi="Consolas" w:cs="Consolas"/>
+          <w:color w:val="000000"/>
+          <w:sz w:val="19"/>
+          <w:szCs w:val="19"/>
+          <w:lang w:val="tr-TR"/>
+        </w:rPr>
+      </w:pPr>
+      <w:r>
+        <w:rPr>
+          <w:rFonts w:ascii="Consolas" w:hAnsi="Consolas" w:cs="Consolas"/>
+          <w:color w:val="000000"/>
+          <w:sz w:val="19"/>
+          <w:szCs w:val="19"/>
+          <w:lang w:val="tr-TR"/>
+        </w:rPr>
+        <w:t xml:space="preserve">        </w:t>
+      </w:r>
+      <w:r>
+        <w:rPr>
+          <w:rFonts w:ascii="Consolas" w:hAnsi="Consolas" w:cs="Consolas"/>
+          <w:color w:val="0000FF"/>
+          <w:sz w:val="19"/>
+          <w:szCs w:val="19"/>
+          <w:lang w:val="tr-TR"/>
+        </w:rPr>
+        <w:t>public</w:t>
+      </w:r>
+      <w:r>
+        <w:rPr>
+          <w:rFonts w:ascii="Consolas" w:hAnsi="Consolas" w:cs="Consolas"/>
+          <w:color w:val="000000"/>
+          <w:sz w:val="19"/>
+          <w:szCs w:val="19"/>
+          <w:lang w:val="tr-TR"/>
+        </w:rPr>
+        <w:t xml:space="preserve"> </w:t>
+      </w:r>
+      <w:r>
+        <w:rPr>
+          <w:rFonts w:ascii="Consolas" w:hAnsi="Consolas" w:cs="Consolas"/>
+          <w:color w:val="0000FF"/>
+          <w:sz w:val="19"/>
+          <w:szCs w:val="19"/>
+          <w:lang w:val="tr-TR"/>
+        </w:rPr>
+        <w:t>int</w:t>
+      </w:r>
+      <w:r>
+        <w:rPr>
+          <w:rFonts w:ascii="Consolas" w:hAnsi="Consolas" w:cs="Consolas"/>
+          <w:color w:val="000000"/>
+          <w:sz w:val="19"/>
+          <w:szCs w:val="19"/>
+          <w:lang w:val="tr-TR"/>
+        </w:rPr>
+        <w:t xml:space="preserve"> Add(</w:t>
+      </w:r>
+      <w:r>
+        <w:rPr>
+          <w:rFonts w:ascii="Consolas" w:hAnsi="Consolas" w:cs="Consolas"/>
+          <w:color w:val="0000FF"/>
+          <w:sz w:val="19"/>
+          <w:szCs w:val="19"/>
+          <w:lang w:val="tr-TR"/>
+        </w:rPr>
+        <w:t>int</w:t>
+      </w:r>
+      <w:r>
+        <w:rPr>
+          <w:rFonts w:ascii="Consolas" w:hAnsi="Consolas" w:cs="Consolas"/>
+          <w:color w:val="000000"/>
+          <w:sz w:val="19"/>
+          <w:szCs w:val="19"/>
+          <w:lang w:val="tr-TR"/>
+        </w:rPr>
+        <w:t xml:space="preserve"> a, </w:t>
+      </w:r>
+      <w:r>
+        <w:rPr>
+          <w:rFonts w:ascii="Consolas" w:hAnsi="Consolas" w:cs="Consolas"/>
+          <w:color w:val="0000FF"/>
+          <w:sz w:val="19"/>
+          <w:szCs w:val="19"/>
+          <w:lang w:val="tr-TR"/>
+        </w:rPr>
+        <w:t>int</w:t>
+      </w:r>
+      <w:r>
+        <w:rPr>
+          <w:rFonts w:ascii="Consolas" w:hAnsi="Consolas" w:cs="Consolas"/>
+          <w:color w:val="000000"/>
+          <w:sz w:val="19"/>
+          <w:szCs w:val="19"/>
+          <w:lang w:val="tr-TR"/>
+        </w:rPr>
+        <w:t xml:space="preserve"> b)</w:t>
+      </w:r>
+    </w:p>
+    <w:p>
+      <w:pPr>
+        <w:autoSpaceDE w:val="0"/>
+        <w:autoSpaceDN w:val="0"/>
+        <w:adjustRightInd w:val="0"/>
+        <w:spacing w:after="0" w:line="240" w:lineRule="auto"/>
+        <w:rPr>
+          <w:rFonts w:ascii="Consolas" w:hAnsi="Consolas" w:cs="Consolas"/>
+          <w:color w:val="000000"/>
+          <w:sz w:val="19"/>
+          <w:szCs w:val="19"/>
+          <w:lang w:val="tr-TR"/>
+        </w:rPr>
+      </w:pPr>
+      <w:r>
+        <w:rPr>
+          <w:rFonts w:ascii="Consolas" w:hAnsi="Consolas" w:cs="Consolas"/>
+          <w:color w:val="000000"/>
+          <w:sz w:val="19"/>
+          <w:szCs w:val="19"/>
+          <w:lang w:val="tr-TR"/>
+        </w:rPr>
+        <w:t xml:space="preserve">        {</w:t>
+      </w:r>
+    </w:p>
+    <w:p>
+      <w:pPr>
+        <w:autoSpaceDE w:val="0"/>
+        <w:autoSpaceDN w:val="0"/>
+        <w:adjustRightInd w:val="0"/>
+        <w:spacing w:after="0" w:line="240" w:lineRule="auto"/>
+        <w:rPr>
+          <w:rFonts w:ascii="Consolas" w:hAnsi="Consolas" w:cs="Consolas"/>
+          <w:color w:val="000000"/>
+          <w:sz w:val="19"/>
+          <w:szCs w:val="19"/>
+          <w:lang w:val="tr-TR"/>
+        </w:rPr>
+      </w:pPr>
+      <w:r>
+        <w:rPr>
+          <w:rFonts w:ascii="Consolas" w:hAnsi="Consolas" w:cs="Consolas"/>
+          <w:color w:val="000000"/>
+          <w:sz w:val="19"/>
+          <w:szCs w:val="19"/>
+          <w:lang w:val="tr-TR"/>
+        </w:rPr>
+        <w:t xml:space="preserve">            </w:t>
+      </w:r>
+      <w:r>
+        <w:rPr>
+          <w:rFonts w:ascii="Consolas" w:hAnsi="Consolas" w:cs="Consolas"/>
+          <w:color w:val="008000"/>
+          <w:sz w:val="19"/>
+          <w:szCs w:val="19"/>
+          <w:lang w:val="tr-TR"/>
+        </w:rPr>
+        <w:t>// https://www.calculator.com/add/2/3 ortalama her bir istek 5 sn. sürüyor</w:t>
+      </w:r>
+    </w:p>
+    <w:p>
+      <w:pPr>
+        <w:autoSpaceDE w:val="0"/>
+        <w:autoSpaceDN w:val="0"/>
+        <w:adjustRightInd w:val="0"/>
+        <w:spacing w:after="0" w:line="240" w:lineRule="auto"/>
+        <w:rPr>
+          <w:rFonts w:ascii="Consolas" w:hAnsi="Consolas" w:cs="Consolas"/>
+          <w:color w:val="000000"/>
+          <w:sz w:val="19"/>
+          <w:szCs w:val="19"/>
+          <w:lang w:val="tr-TR"/>
+        </w:rPr>
+      </w:pPr>
+      <w:r>
+        <w:rPr>
+          <w:rFonts w:ascii="Consolas" w:hAnsi="Consolas" w:cs="Consolas"/>
+          <w:color w:val="000000"/>
+          <w:sz w:val="19"/>
+          <w:szCs w:val="19"/>
+          <w:lang w:val="tr-TR"/>
+        </w:rPr>
+        <w:t xml:space="preserve">            </w:t>
+      </w:r>
+      <w:r>
+        <w:rPr>
+          <w:rFonts w:ascii="Consolas" w:hAnsi="Consolas" w:cs="Consolas"/>
+          <w:color w:val="0000FF"/>
+          <w:sz w:val="19"/>
+          <w:szCs w:val="19"/>
+          <w:lang w:val="tr-TR"/>
+        </w:rPr>
+        <w:t>if</w:t>
+      </w:r>
+      <w:r>
+        <w:rPr>
+          <w:rFonts w:ascii="Consolas" w:hAnsi="Consolas" w:cs="Consolas"/>
+          <w:color w:val="000000"/>
+          <w:sz w:val="19"/>
+          <w:szCs w:val="19"/>
+          <w:lang w:val="tr-TR"/>
+        </w:rPr>
+        <w:t>(a == 0 || b == 0)</w:t>
+      </w:r>
+    </w:p>
+    <w:p>
+      <w:pPr>
+        <w:autoSpaceDE w:val="0"/>
+        <w:autoSpaceDN w:val="0"/>
+        <w:adjustRightInd w:val="0"/>
+        <w:spacing w:after="0" w:line="240" w:lineRule="auto"/>
+        <w:rPr>
+          <w:rFonts w:ascii="Consolas" w:hAnsi="Consolas" w:cs="Consolas"/>
+          <w:color w:val="000000"/>
+          <w:sz w:val="19"/>
+          <w:szCs w:val="19"/>
+          <w:lang w:val="tr-TR"/>
+        </w:rPr>
+      </w:pPr>
+      <w:r>
+        <w:rPr>
+          <w:rFonts w:ascii="Consolas" w:hAnsi="Consolas" w:cs="Consolas"/>
+          <w:color w:val="000000"/>
+          <w:sz w:val="19"/>
+          <w:szCs w:val="19"/>
+          <w:lang w:val="tr-TR"/>
+        </w:rPr>
+        <w:t xml:space="preserve">            {</w:t>
+      </w:r>
+    </w:p>
+    <w:p>
+      <w:pPr>
+        <w:autoSpaceDE w:val="0"/>
+        <w:autoSpaceDN w:val="0"/>
+        <w:adjustRightInd w:val="0"/>
+        <w:spacing w:after="0" w:line="240" w:lineRule="auto"/>
+        <w:rPr>
+          <w:rFonts w:ascii="Consolas" w:hAnsi="Consolas" w:cs="Consolas"/>
+          <w:color w:val="000000"/>
+          <w:sz w:val="19"/>
+          <w:szCs w:val="19"/>
+          <w:lang w:val="tr-TR"/>
+        </w:rPr>
+      </w:pPr>
+      <w:r>
+        <w:rPr>
+          <w:rFonts w:ascii="Consolas" w:hAnsi="Consolas" w:cs="Consolas"/>
+          <w:color w:val="000000"/>
+          <w:sz w:val="19"/>
+          <w:szCs w:val="19"/>
+          <w:lang w:val="tr-TR"/>
+        </w:rPr>
+        <w:t xml:space="preserve">                </w:t>
+      </w:r>
+      <w:r>
+        <w:rPr>
+          <w:rFonts w:ascii="Consolas" w:hAnsi="Consolas" w:cs="Consolas"/>
+          <w:color w:val="0000FF"/>
+          <w:sz w:val="19"/>
+          <w:szCs w:val="19"/>
+          <w:lang w:val="tr-TR"/>
+        </w:rPr>
+        <w:t>return</w:t>
+      </w:r>
+      <w:r>
+        <w:rPr>
+          <w:rFonts w:ascii="Consolas" w:hAnsi="Consolas" w:cs="Consolas"/>
+          <w:color w:val="000000"/>
+          <w:sz w:val="19"/>
+          <w:szCs w:val="19"/>
+          <w:lang w:val="tr-TR"/>
+        </w:rPr>
+        <w:t xml:space="preserve"> 0;</w:t>
+      </w:r>
+    </w:p>
+    <w:p>
+      <w:pPr>
+        <w:autoSpaceDE w:val="0"/>
+        <w:autoSpaceDN w:val="0"/>
+        <w:adjustRightInd w:val="0"/>
+        <w:spacing w:after="0" w:line="240" w:lineRule="auto"/>
+        <w:rPr>
+          <w:rFonts w:ascii="Consolas" w:hAnsi="Consolas" w:cs="Consolas"/>
+          <w:color w:val="000000"/>
+          <w:sz w:val="19"/>
+          <w:szCs w:val="19"/>
+          <w:lang w:val="tr-TR"/>
+        </w:rPr>
+      </w:pPr>
+      <w:r>
+        <w:rPr>
+          <w:rFonts w:ascii="Consolas" w:hAnsi="Consolas" w:cs="Consolas"/>
+          <w:color w:val="000000"/>
+          <w:sz w:val="19"/>
+          <w:szCs w:val="19"/>
+          <w:lang w:val="tr-TR"/>
+        </w:rPr>
+        <w:t xml:space="preserve">            }</w:t>
+      </w:r>
+    </w:p>
+    <w:p>
+      <w:pPr>
+        <w:autoSpaceDE w:val="0"/>
+        <w:autoSpaceDN w:val="0"/>
+        <w:adjustRightInd w:val="0"/>
+        <w:spacing w:after="0" w:line="240" w:lineRule="auto"/>
+        <w:rPr>
+          <w:rFonts w:ascii="Consolas" w:hAnsi="Consolas" w:cs="Consolas"/>
+          <w:color w:val="000000"/>
+          <w:sz w:val="19"/>
+          <w:szCs w:val="19"/>
+          <w:lang w:val="tr-TR"/>
+        </w:rPr>
+      </w:pPr>
+    </w:p>
+    <w:p>
+      <w:pPr>
+        <w:autoSpaceDE w:val="0"/>
+        <w:autoSpaceDN w:val="0"/>
+        <w:adjustRightInd w:val="0"/>
+        <w:spacing w:after="0" w:line="240" w:lineRule="auto"/>
+        <w:rPr>
+          <w:rFonts w:ascii="Consolas" w:hAnsi="Consolas" w:cs="Consolas"/>
+          <w:color w:val="000000"/>
+          <w:sz w:val="19"/>
+          <w:szCs w:val="19"/>
+          <w:lang w:val="tr-TR"/>
+        </w:rPr>
+      </w:pPr>
+      <w:r>
+        <w:rPr>
+          <w:rFonts w:ascii="Consolas" w:hAnsi="Consolas" w:cs="Consolas"/>
+          <w:color w:val="000000"/>
+          <w:sz w:val="19"/>
+          <w:szCs w:val="19"/>
+          <w:lang w:val="tr-TR"/>
+        </w:rPr>
+        <w:t xml:space="preserve">            </w:t>
+      </w:r>
+      <w:r>
+        <w:rPr>
+          <w:rFonts w:ascii="Consolas" w:hAnsi="Consolas" w:cs="Consolas"/>
+          <w:color w:val="0000FF"/>
+          <w:sz w:val="19"/>
+          <w:szCs w:val="19"/>
+          <w:lang w:val="tr-TR"/>
+        </w:rPr>
+        <w:t>return</w:t>
+      </w:r>
+      <w:r>
+        <w:rPr>
+          <w:rFonts w:ascii="Consolas" w:hAnsi="Consolas" w:cs="Consolas"/>
+          <w:color w:val="000000"/>
+          <w:sz w:val="19"/>
+          <w:szCs w:val="19"/>
+          <w:lang w:val="tr-TR"/>
+        </w:rPr>
+        <w:t xml:space="preserve"> a + b;</w:t>
+      </w:r>
+    </w:p>
+    <w:p>
+      <w:pPr>
+        <w:autoSpaceDE w:val="0"/>
+        <w:autoSpaceDN w:val="0"/>
+        <w:adjustRightInd w:val="0"/>
+        <w:spacing w:after="0" w:line="240" w:lineRule="auto"/>
+        <w:rPr>
+          <w:rFonts w:ascii="Consolas" w:hAnsi="Consolas" w:cs="Consolas"/>
+          <w:color w:val="000000"/>
+          <w:sz w:val="19"/>
+          <w:szCs w:val="19"/>
+          <w:lang w:val="tr-TR"/>
+        </w:rPr>
+      </w:pPr>
+      <w:r>
+        <w:rPr>
+          <w:rFonts w:ascii="Consolas" w:hAnsi="Consolas" w:cs="Consolas"/>
+          <w:color w:val="000000"/>
+          <w:sz w:val="19"/>
+          <w:szCs w:val="19"/>
+          <w:lang w:val="tr-TR"/>
+        </w:rPr>
+        <w:t xml:space="preserve">        }</w:t>
+      </w:r>
+    </w:p>
+    <w:p>
+      <w:pPr>
+        <w:rPr>
+          <w:rFonts w:ascii="Consolas" w:hAnsi="Consolas" w:cs="Consolas"/>
+          <w:color w:val="000000"/>
+          <w:sz w:val="19"/>
+          <w:szCs w:val="19"/>
+          <w:lang w:val="tr-TR"/>
+        </w:rPr>
+      </w:pPr>
+      <w:r>
+        <w:rPr>
+          <w:rFonts w:ascii="Consolas" w:hAnsi="Consolas" w:cs="Consolas"/>
+          <w:color w:val="000000"/>
+          <w:sz w:val="19"/>
+          <w:szCs w:val="19"/>
+          <w:lang w:val="tr-TR"/>
+        </w:rPr>
+        <w:t xml:space="preserve">    }</w:t>
+      </w:r>
+    </w:p>
+    <w:p>
+      <w:pPr>
+        <w:rPr>
+          <w:rFonts w:ascii="Consolas" w:hAnsi="Consolas" w:cs="Consolas"/>
+          <w:color w:val="000000"/>
+          <w:sz w:val="19"/>
+          <w:szCs w:val="19"/>
+          <w:lang w:val="tr-TR"/>
+        </w:rPr>
+      </w:pPr>
+      <w:r>
+        <w:rPr>
+          <w:rFonts w:ascii="Consolas" w:hAnsi="Consolas" w:cs="Consolas"/>
+          <w:color w:val="000000"/>
+          <w:sz w:val="19"/>
+          <w:szCs w:val="19"/>
+          <w:lang w:val="tr-TR"/>
+        </w:rPr>
+        <w:t>Tüm 100 tane metodumuz var, tümünü gerçek servislerden test etmek 5-6 saat sürebilir.</w:t>
+      </w:r>
+    </w:p>
+    <w:p>
+      <w:pPr>
+        <w:rPr>
+          <w:rFonts w:ascii="Consolas" w:hAnsi="Consolas"/>
+          <w:color w:val="222222"/>
+          <w:sz w:val="18"/>
+          <w:szCs w:val="18"/>
+          <w:shd w:val="clear" w:color="auto" w:fill="FFFFFF"/>
+        </w:rPr>
+      </w:pPr>
+      <w:r>
+        <w:rPr>
+          <w:rFonts w:ascii="Consolas" w:hAnsi="Consolas" w:cs="Consolas"/>
+          <w:color w:val="000000"/>
+          <w:sz w:val="19"/>
+          <w:szCs w:val="19"/>
+          <w:lang w:val="tr-TR"/>
+        </w:rPr>
+        <w:t xml:space="preserve">Bu durumda Mock ile bu metodun bir kopyasını yerel olarak oluşturup kullanarak 5-6 saatlik süreden tasarruf ediliyor. Mock kullanabilmek için class ‘ların birbirlerine loosely coupled olması gerekiyor. </w:t>
+      </w:r>
+    </w:p>
+    <w:p>
+      <w:pPr>
+        <w:pStyle w:val="Heading3"/>
+        <w:rPr>
+          <w:shd w:val="clear" w:color="auto" w:fill="FFFFFF"/>
+        </w:rPr>
+      </w:pPr>
+      <w:r>
+        <w:rPr>
+          <w:shd w:val="clear" w:color="auto" w:fill="FFFFFF"/>
+        </w:rPr>
+        <w:t xml:space="preserve">22. </w:t>
+      </w:r>
+      <w:proofErr w:type="spellStart"/>
+      <w:r>
+        <w:rPr>
+          <w:shd w:val="clear" w:color="auto" w:fill="FFFFFF"/>
+        </w:rPr>
+        <w:t>Calculator.app</w:t>
+      </w:r>
+      <w:proofErr w:type="spellEnd"/>
+      <w:r>
+        <w:rPr>
+          <w:shd w:val="clear" w:color="auto" w:fill="FFFFFF"/>
+        </w:rPr>
+        <w:t xml:space="preserve"> </w:t>
+      </w:r>
+      <w:proofErr w:type="spellStart"/>
+      <w:r>
+        <w:rPr>
+          <w:shd w:val="clear" w:color="auto" w:fill="FFFFFF"/>
+        </w:rPr>
+        <w:t>projemize</w:t>
+      </w:r>
+      <w:proofErr w:type="spellEnd"/>
+      <w:r>
+        <w:rPr>
+          <w:shd w:val="clear" w:color="auto" w:fill="FFFFFF"/>
+        </w:rPr>
+        <w:t xml:space="preserve"> DI </w:t>
+      </w:r>
+      <w:proofErr w:type="spellStart"/>
+      <w:r>
+        <w:rPr>
+          <w:shd w:val="clear" w:color="auto" w:fill="FFFFFF"/>
+        </w:rPr>
+        <w:t>prensibini</w:t>
+      </w:r>
+      <w:proofErr w:type="spellEnd"/>
+      <w:r>
+        <w:rPr>
+          <w:shd w:val="clear" w:color="auto" w:fill="FFFFFF"/>
+        </w:rPr>
+        <w:t xml:space="preserve"> </w:t>
+      </w:r>
+      <w:proofErr w:type="spellStart"/>
+      <w:r>
+        <w:rPr>
+          <w:shd w:val="clear" w:color="auto" w:fill="FFFFFF"/>
+        </w:rPr>
+        <w:t>uygulamak</w:t>
+      </w:r>
+      <w:proofErr w:type="spellEnd"/>
+    </w:p>
+    <w:p/>
+    <w:p>
+      <w:pPr>
+        <w:pStyle w:val="Heading3"/>
+        <w:rPr>
+          <w:shd w:val="clear" w:color="auto" w:fill="FFFFFF"/>
+        </w:rPr>
+      </w:pPr>
+      <w:r>
+        <w:rPr>
+          <w:shd w:val="clear" w:color="auto" w:fill="FFFFFF"/>
+        </w:rPr>
+        <w:t xml:space="preserve">23. </w:t>
+      </w:r>
+      <w:proofErr w:type="spellStart"/>
+      <w:r>
+        <w:rPr>
+          <w:shd w:val="clear" w:color="auto" w:fill="FFFFFF"/>
+        </w:rPr>
+        <w:t>Moq</w:t>
+      </w:r>
+      <w:proofErr w:type="spellEnd"/>
+      <w:r>
+        <w:rPr>
+          <w:shd w:val="clear" w:color="auto" w:fill="FFFFFF"/>
+        </w:rPr>
+        <w:t xml:space="preserve"> Framework</w:t>
+      </w:r>
+    </w:p>
+    <w:p/>
+    <w:p>
+      <w:pPr>
+        <w:pStyle w:val="Heading3"/>
+        <w:rPr>
+          <w:shd w:val="clear" w:color="auto" w:fill="FFFFFF"/>
+        </w:rPr>
+      </w:pPr>
+      <w:r>
+        <w:rPr>
+          <w:shd w:val="clear" w:color="auto" w:fill="FFFFFF"/>
+        </w:rPr>
+        <w:t xml:space="preserve">24. </w:t>
+      </w:r>
+      <w:proofErr w:type="gramStart"/>
+      <w:r>
+        <w:rPr>
+          <w:shd w:val="clear" w:color="auto" w:fill="FFFFFF"/>
+        </w:rPr>
+        <w:t>Verify(</w:t>
+      </w:r>
+      <w:proofErr w:type="gramEnd"/>
+      <w:r>
+        <w:rPr>
+          <w:shd w:val="clear" w:color="auto" w:fill="FFFFFF"/>
+        </w:rPr>
+        <w:t xml:space="preserve">) : Bir </w:t>
+      </w:r>
+      <w:proofErr w:type="spellStart"/>
+      <w:r>
+        <w:rPr>
+          <w:shd w:val="clear" w:color="auto" w:fill="FFFFFF"/>
+        </w:rPr>
+        <w:t>methodun</w:t>
+      </w:r>
+      <w:proofErr w:type="spellEnd"/>
+      <w:r>
+        <w:rPr>
+          <w:shd w:val="clear" w:color="auto" w:fill="FFFFFF"/>
+        </w:rPr>
+        <w:t xml:space="preserve"> </w:t>
+      </w:r>
+      <w:proofErr w:type="spellStart"/>
+      <w:r>
+        <w:rPr>
+          <w:shd w:val="clear" w:color="auto" w:fill="FFFFFF"/>
+        </w:rPr>
+        <w:t>çalışıp</w:t>
+      </w:r>
+      <w:proofErr w:type="spellEnd"/>
+      <w:r>
+        <w:rPr>
+          <w:shd w:val="clear" w:color="auto" w:fill="FFFFFF"/>
+        </w:rPr>
+        <w:t xml:space="preserve"> </w:t>
+      </w:r>
+      <w:proofErr w:type="spellStart"/>
+      <w:r>
+        <w:rPr>
+          <w:shd w:val="clear" w:color="auto" w:fill="FFFFFF"/>
+        </w:rPr>
+        <w:t>çalışmadığını</w:t>
+      </w:r>
+      <w:proofErr w:type="spellEnd"/>
+      <w:r>
+        <w:rPr>
+          <w:shd w:val="clear" w:color="auto" w:fill="FFFFFF"/>
+        </w:rPr>
+        <w:t xml:space="preserve"> test </w:t>
+      </w:r>
+      <w:proofErr w:type="spellStart"/>
+      <w:r>
+        <w:rPr>
+          <w:shd w:val="clear" w:color="auto" w:fill="FFFFFF"/>
+        </w:rPr>
+        <w:t>etmek</w:t>
+      </w:r>
+      <w:proofErr w:type="spellEnd"/>
+    </w:p>
+    <w:p/>
+    <w:p>
+      <w:pPr>
+        <w:pStyle w:val="Heading3"/>
+        <w:rPr>
+          <w:shd w:val="clear" w:color="auto" w:fill="FFFFFF"/>
+        </w:rPr>
+      </w:pPr>
+      <w:r>
+        <w:rPr>
+          <w:shd w:val="clear" w:color="auto" w:fill="FFFFFF"/>
+        </w:rPr>
+        <w:lastRenderedPageBreak/>
+        <w:t xml:space="preserve">25. </w:t>
+      </w:r>
+      <w:proofErr w:type="gramStart"/>
+      <w:r>
+        <w:rPr>
+          <w:shd w:val="clear" w:color="auto" w:fill="FFFFFF"/>
+        </w:rPr>
+        <w:t>Throws(</w:t>
+      </w:r>
+      <w:proofErr w:type="gramEnd"/>
+      <w:r>
+        <w:rPr>
+          <w:shd w:val="clear" w:color="auto" w:fill="FFFFFF"/>
+        </w:rPr>
+        <w:t xml:space="preserve">) : </w:t>
+      </w:r>
+      <w:proofErr w:type="spellStart"/>
+      <w:r>
+        <w:rPr>
+          <w:shd w:val="clear" w:color="auto" w:fill="FFFFFF"/>
+        </w:rPr>
+        <w:t>bir</w:t>
+      </w:r>
+      <w:proofErr w:type="spellEnd"/>
+      <w:r>
+        <w:rPr>
+          <w:shd w:val="clear" w:color="auto" w:fill="FFFFFF"/>
+        </w:rPr>
+        <w:t xml:space="preserve"> method </w:t>
+      </w:r>
+      <w:proofErr w:type="spellStart"/>
+      <w:r>
+        <w:rPr>
+          <w:shd w:val="clear" w:color="auto" w:fill="FFFFFF"/>
+        </w:rPr>
+        <w:t>üzerinden</w:t>
+      </w:r>
+      <w:proofErr w:type="spellEnd"/>
+      <w:r>
+        <w:rPr>
+          <w:shd w:val="clear" w:color="auto" w:fill="FFFFFF"/>
+        </w:rPr>
+        <w:t xml:space="preserve"> </w:t>
+      </w:r>
+      <w:proofErr w:type="spellStart"/>
+      <w:r>
+        <w:rPr>
+          <w:shd w:val="clear" w:color="auto" w:fill="FFFFFF"/>
+        </w:rPr>
+        <w:t>hata</w:t>
+      </w:r>
+      <w:proofErr w:type="spellEnd"/>
+      <w:r>
+        <w:rPr>
+          <w:shd w:val="clear" w:color="auto" w:fill="FFFFFF"/>
+        </w:rPr>
+        <w:t xml:space="preserve"> </w:t>
+      </w:r>
+      <w:proofErr w:type="spellStart"/>
+      <w:r>
+        <w:rPr>
+          <w:shd w:val="clear" w:color="auto" w:fill="FFFFFF"/>
+        </w:rPr>
+        <w:t>fırlatmak</w:t>
+      </w:r>
+      <w:proofErr w:type="spellEnd"/>
+    </w:p>
+    <w:p/>
+    <w:p>
+      <w:pPr>
+        <w:pStyle w:val="Heading3"/>
+        <w:rPr>
+          <w:shd w:val="clear" w:color="auto" w:fill="FFFFFF"/>
+        </w:rPr>
+      </w:pPr>
+      <w:r>
+        <w:rPr>
+          <w:shd w:val="clear" w:color="auto" w:fill="FFFFFF"/>
+        </w:rPr>
+        <w:t xml:space="preserve">26. </w:t>
+      </w:r>
+      <w:proofErr w:type="gramStart"/>
+      <w:r>
+        <w:rPr>
+          <w:shd w:val="clear" w:color="auto" w:fill="FFFFFF"/>
+        </w:rPr>
+        <w:t>Callback(</w:t>
+      </w:r>
+      <w:proofErr w:type="gramEnd"/>
+      <w:r>
+        <w:rPr>
+          <w:shd w:val="clear" w:color="auto" w:fill="FFFFFF"/>
+        </w:rPr>
+        <w:t xml:space="preserve">) : </w:t>
+      </w:r>
+      <w:proofErr w:type="spellStart"/>
+      <w:r>
+        <w:rPr>
+          <w:shd w:val="clear" w:color="auto" w:fill="FFFFFF"/>
+        </w:rPr>
+        <w:t>bir</w:t>
+      </w:r>
+      <w:proofErr w:type="spellEnd"/>
+      <w:r>
+        <w:rPr>
+          <w:shd w:val="clear" w:color="auto" w:fill="FFFFFF"/>
+        </w:rPr>
+        <w:t xml:space="preserve"> method </w:t>
+      </w:r>
+      <w:proofErr w:type="spellStart"/>
+      <w:r>
+        <w:rPr>
+          <w:shd w:val="clear" w:color="auto" w:fill="FFFFFF"/>
+        </w:rPr>
+        <w:t>üzerinden</w:t>
+      </w:r>
+      <w:proofErr w:type="spellEnd"/>
+      <w:r>
+        <w:rPr>
+          <w:shd w:val="clear" w:color="auto" w:fill="FFFFFF"/>
+        </w:rPr>
+        <w:t xml:space="preserve"> callback </w:t>
+      </w:r>
+      <w:proofErr w:type="spellStart"/>
+      <w:r>
+        <w:rPr>
+          <w:shd w:val="clear" w:color="auto" w:fill="FFFFFF"/>
+        </w:rPr>
+        <w:t>çalıştırmak</w:t>
+      </w:r>
+      <w:proofErr w:type="spellEnd"/>
+    </w:p>
+    <w:p>
+      <w:pPr>
+        <w:rPr>
+          <w:rFonts w:ascii="Consolas" w:hAnsi="Consolas"/>
+          <w:color w:val="222222"/>
+          <w:sz w:val="18"/>
+          <w:szCs w:val="18"/>
+          <w:shd w:val="clear" w:color="auto" w:fill="FFFFFF"/>
+        </w:rPr>
+      </w:pPr>
+    </w:p>
+    <w:p/>
     <w:p/>
     <w:p/>
     <w:p/>

</xml_diff>